<commit_message>
EDIT: main.cpp and documentation
</commit_message>
<xml_diff>
--- a/3/otchet.docx
+++ b/3/otchet.docx
@@ -1921,7 +1921,6 @@
     <w:p>
       <w:pPr>
         <w:spacing w:after="0" w:line="360" w:lineRule="auto"/>
-        <w:jc w:val="center"/>
         <w:rPr>
           <w:rFonts w:ascii="Times New Roman" w:eastAsia="Times New Roman" w:hAnsi="Times New Roman" w:cs="Times New Roman"/>
           <w:b/>
@@ -1937,113 +1936,68 @@
         <w:rPr>
           <w:rFonts w:ascii="Times New Roman" w:eastAsia="Times New Roman" w:hAnsi="Times New Roman" w:cs="Times New Roman"/>
           <w:b/>
-          <w:sz w:val="32"/>
-          <w:szCs w:val="32"/>
+          <w:sz w:val="28"/>
+          <w:szCs w:val="28"/>
         </w:rPr>
       </w:pPr>
       <w:r>
         <w:rPr>
           <w:rFonts w:ascii="Times New Roman" w:eastAsia="Times New Roman" w:hAnsi="Times New Roman" w:cs="Times New Roman"/>
           <w:b/>
-          <w:noProof/>
-          <w:sz w:val="32"/>
-          <w:szCs w:val="32"/>
+          <w:sz w:val="28"/>
+          <w:szCs w:val="28"/>
         </w:rPr>
         <w:lastRenderedPageBreak/>
-        <w:drawing>
-          <wp:inline distT="0" distB="0" distL="0" distR="0" wp14:anchorId="476B3EC0" wp14:editId="275D5479">
-            <wp:extent cx="4521200" cy="3175000"/>
-            <wp:effectExtent l="0" t="0" r="0" b="0"/>
-            <wp:docPr id="4" name="Рисунок 4"/>
-            <wp:cNvGraphicFramePr>
-              <a:graphicFrameLocks xmlns:a="http://schemas.openxmlformats.org/drawingml/2006/main" noChangeAspect="1"/>
-            </wp:cNvGraphicFramePr>
-            <a:graphic xmlns:a="http://schemas.openxmlformats.org/drawingml/2006/main">
-              <a:graphicData uri="http://schemas.openxmlformats.org/drawingml/2006/picture">
-                <pic:pic xmlns:pic="http://schemas.openxmlformats.org/drawingml/2006/picture">
-                  <pic:nvPicPr>
-                    <pic:cNvPr id="4" name="Рисунок 4"/>
-                    <pic:cNvPicPr/>
-                  </pic:nvPicPr>
-                  <pic:blipFill>
-                    <a:blip r:embed="rId10">
-                      <a:extLst>
-                        <a:ext uri="{28A0092B-C50C-407E-A947-70E740481C1C}">
-                          <a14:useLocalDpi xmlns:a14="http://schemas.microsoft.com/office/drawing/2010/main" val="0"/>
-                        </a:ext>
-                      </a:extLst>
-                    </a:blip>
-                    <a:stretch>
-                      <a:fillRect/>
-                    </a:stretch>
-                  </pic:blipFill>
-                  <pic:spPr>
-                    <a:xfrm>
-                      <a:off x="0" y="0"/>
-                      <a:ext cx="4521200" cy="3175000"/>
-                    </a:xfrm>
-                    <a:prstGeom prst="rect">
-                      <a:avLst/>
-                    </a:prstGeom>
-                  </pic:spPr>
-                </pic:pic>
-              </a:graphicData>
-            </a:graphic>
-          </wp:inline>
-        </w:drawing>
-      </w:r>
-    </w:p>
-    <w:p>
-      <w:pPr>
-        <w:spacing w:after="0" w:line="360" w:lineRule="auto"/>
-        <w:jc w:val="center"/>
-        <w:rPr>
-          <w:rFonts w:ascii="Times New Roman" w:eastAsia="Times New Roman" w:hAnsi="Times New Roman" w:cs="Times New Roman"/>
-          <w:bCs/>
-          <w:sz w:val="28"/>
-          <w:szCs w:val="28"/>
-        </w:rPr>
-      </w:pPr>
-      <w:r>
-        <w:rPr>
-          <w:rFonts w:ascii="Times New Roman" w:eastAsia="Times New Roman" w:hAnsi="Times New Roman" w:cs="Times New Roman"/>
-          <w:bCs/>
-          <w:sz w:val="28"/>
-          <w:szCs w:val="28"/>
-        </w:rPr>
-        <w:t>Рис. 1</w:t>
-      </w:r>
-    </w:p>
-    <w:p>
-      <w:pPr>
-        <w:spacing w:after="0" w:line="360" w:lineRule="auto"/>
-        <w:jc w:val="center"/>
+        <w:t>Описание программы</w:t>
+      </w:r>
+    </w:p>
+    <w:p>
+      <w:pPr>
+        <w:spacing w:after="0" w:line="360" w:lineRule="auto"/>
+        <w:rPr>
+          <w:rFonts w:ascii="Times New Roman" w:eastAsia="Times New Roman" w:hAnsi="Times New Roman" w:cs="Times New Roman"/>
+          <w:bCs/>
+          <w:sz w:val="28"/>
+          <w:szCs w:val="28"/>
+        </w:rPr>
+      </w:pPr>
+      <w:r>
         <w:rPr>
           <w:rFonts w:ascii="Times New Roman" w:eastAsia="Times New Roman" w:hAnsi="Times New Roman" w:cs="Times New Roman"/>
           <w:b/>
           <w:sz w:val="28"/>
           <w:szCs w:val="28"/>
         </w:rPr>
-      </w:pPr>
-      <w:r>
+        <w:t xml:space="preserve">Входные данные: </w:t>
+      </w:r>
+      <w:r>
+        <w:rPr>
+          <w:rFonts w:ascii="Times New Roman" w:eastAsia="Times New Roman" w:hAnsi="Times New Roman" w:cs="Times New Roman"/>
+          <w:bCs/>
+          <w:sz w:val="28"/>
+          <w:szCs w:val="28"/>
+        </w:rPr>
+        <w:t>д</w:t>
+      </w:r>
+      <w:r>
+        <w:rPr>
+          <w:rFonts w:ascii="Times New Roman" w:eastAsia="Times New Roman" w:hAnsi="Times New Roman" w:cs="Times New Roman"/>
+          <w:bCs/>
+          <w:sz w:val="28"/>
+          <w:szCs w:val="28"/>
+        </w:rPr>
+        <w:t>ве символьные строки, состоящие из букв латинского алфавита.</w:t>
+      </w:r>
+    </w:p>
+    <w:p>
+      <w:pPr>
+        <w:spacing w:after="0" w:line="360" w:lineRule="auto"/>
         <w:rPr>
           <w:rFonts w:ascii="Times New Roman" w:eastAsia="Times New Roman" w:hAnsi="Times New Roman" w:cs="Times New Roman"/>
           <w:b/>
           <w:sz w:val="28"/>
           <w:szCs w:val="28"/>
         </w:rPr>
-        <w:t>Описание программы</w:t>
-      </w:r>
-    </w:p>
-    <w:p>
-      <w:pPr>
-        <w:spacing w:after="0" w:line="360" w:lineRule="auto"/>
-        <w:rPr>
-          <w:rFonts w:ascii="Times New Roman" w:eastAsia="Times New Roman" w:hAnsi="Times New Roman" w:cs="Times New Roman"/>
-          <w:bCs/>
-          <w:sz w:val="28"/>
-          <w:szCs w:val="28"/>
-        </w:rPr>
       </w:pPr>
       <w:r>
         <w:rPr>
@@ -2052,25 +2006,16 @@
           <w:sz w:val="28"/>
           <w:szCs w:val="28"/>
         </w:rPr>
-        <w:t xml:space="preserve">Входные данные: </w:t>
-      </w:r>
-      <w:r>
-        <w:rPr>
-          <w:rFonts w:ascii="Times New Roman" w:eastAsia="Times New Roman" w:hAnsi="Times New Roman" w:cs="Times New Roman"/>
-          <w:bCs/>
-          <w:sz w:val="28"/>
-          <w:szCs w:val="28"/>
-        </w:rPr>
-        <w:t>д</w:t>
-      </w:r>
-      <w:r>
-        <w:rPr>
-          <w:rFonts w:ascii="Times New Roman" w:eastAsia="Times New Roman" w:hAnsi="Times New Roman" w:cs="Times New Roman"/>
-          <w:bCs/>
-          <w:sz w:val="28"/>
-          <w:szCs w:val="28"/>
-        </w:rPr>
-        <w:t>ве символьные строки, состоящие из букв латинского алфавита.</w:t>
+        <w:t xml:space="preserve">Выходные данные: </w:t>
+      </w:r>
+      <w:r>
+        <w:rPr>
+          <w:rFonts w:ascii="Times New Roman" w:eastAsia="Times New Roman" w:hAnsi="Times New Roman" w:cs="Times New Roman"/>
+          <w:bCs/>
+          <w:sz w:val="28"/>
+          <w:szCs w:val="28"/>
+        </w:rPr>
+        <w:t>множество букв латинского алфавита, которые присутствуют в одном из двух множеств, но отсутствуют в обоих.</w:t>
       </w:r>
     </w:p>
     <w:p>
@@ -2081,6 +2026,7 @@
           <w:b/>
           <w:sz w:val="28"/>
           <w:szCs w:val="28"/>
+          <w:u w:val="single"/>
         </w:rPr>
       </w:pPr>
       <w:r>
@@ -2089,58 +2035,17 @@
           <w:b/>
           <w:sz w:val="28"/>
           <w:szCs w:val="28"/>
-        </w:rPr>
-        <w:t xml:space="preserve">Выходные данные: </w:t>
-      </w:r>
-      <w:r>
-        <w:rPr>
-          <w:rFonts w:ascii="Times New Roman" w:eastAsia="Times New Roman" w:hAnsi="Times New Roman" w:cs="Times New Roman"/>
-          <w:bCs/>
-          <w:sz w:val="28"/>
-          <w:szCs w:val="28"/>
-        </w:rPr>
-        <w:t>множество букв латинского алфавита, которые присутствуют в одном из двух множеств, но отсутствуют в обоих</w:t>
-      </w:r>
-      <w:r>
-        <w:rPr>
-          <w:rFonts w:ascii="Times New Roman" w:eastAsia="Times New Roman" w:hAnsi="Times New Roman" w:cs="Times New Roman"/>
-          <w:bCs/>
-          <w:sz w:val="28"/>
-          <w:szCs w:val="28"/>
-        </w:rPr>
-        <w:t>.</w:t>
-      </w:r>
-    </w:p>
-    <w:p>
-      <w:pPr>
-        <w:spacing w:after="0" w:line="360" w:lineRule="auto"/>
+          <w:u w:val="single"/>
+        </w:rPr>
+        <w:t>Класс</w:t>
+      </w:r>
+      <w:r>
         <w:rPr>
           <w:rFonts w:ascii="Times New Roman" w:eastAsia="Times New Roman" w:hAnsi="Times New Roman" w:cs="Times New Roman"/>
           <w:b/>
           <w:sz w:val="28"/>
           <w:szCs w:val="28"/>
           <w:u w:val="single"/>
-          <w:lang w:val="en-US"/>
-        </w:rPr>
-      </w:pPr>
-      <w:r>
-        <w:rPr>
-          <w:rFonts w:ascii="Times New Roman" w:eastAsia="Times New Roman" w:hAnsi="Times New Roman" w:cs="Times New Roman"/>
-          <w:b/>
-          <w:sz w:val="28"/>
-          <w:szCs w:val="28"/>
-          <w:u w:val="single"/>
-        </w:rPr>
-        <w:t>Класс</w:t>
-      </w:r>
-      <w:r>
-        <w:rPr>
-          <w:rFonts w:ascii="Times New Roman" w:eastAsia="Times New Roman" w:hAnsi="Times New Roman" w:cs="Times New Roman"/>
-          <w:b/>
-          <w:sz w:val="28"/>
-          <w:szCs w:val="28"/>
-          <w:u w:val="single"/>
-          <w:lang w:val="en-US"/>
         </w:rPr>
         <w:t xml:space="preserve"> </w:t>
       </w:r>
@@ -2258,7 +2163,7 @@
       </w:r>
       <w:r>
         <w:rPr>
-          <w:rFonts w:ascii="Times New Roman" w:eastAsiaTheme="minorEastAsia" w:hAnsi="Times New Roman" w:cs="Times New Roman"/>
+          <w:rFonts w:ascii="Times New Roman" w:hAnsi="Times New Roman" w:cs="Times New Roman"/>
           <w:bCs/>
           <w:sz w:val="28"/>
           <w:szCs w:val="28"/>
@@ -2378,7 +2283,16 @@
           <w:szCs w:val="28"/>
           <w:lang w:val="en-US"/>
         </w:rPr>
-        <w:t>char *</w:t>
+        <w:t>char</w:t>
+      </w:r>
+      <w:r>
+        <w:rPr>
+          <w:rFonts w:ascii="Times New Roman" w:eastAsia="Times New Roman" w:hAnsi="Times New Roman" w:cs="Times New Roman"/>
+          <w:bCs/>
+          <w:sz w:val="28"/>
+          <w:szCs w:val="28"/>
+        </w:rPr>
+        <w:t xml:space="preserve"> *</w:t>
       </w:r>
       <w:r>
         <w:rPr>
@@ -2823,25 +2737,7 @@
           <w:sz w:val="28"/>
           <w:szCs w:val="28"/>
         </w:rPr>
-        <w:t xml:space="preserve"> (</w:t>
-      </w:r>
-      <w:r>
-        <w:rPr>
-          <w:rFonts w:ascii="Times New Roman" w:eastAsia="Times New Roman" w:hAnsi="Times New Roman" w:cs="Times New Roman"/>
-          <w:bCs/>
-          <w:sz w:val="28"/>
-          <w:szCs w:val="28"/>
-        </w:rPr>
-        <w:t>~</w:t>
-      </w:r>
-      <w:r>
-        <w:rPr>
-          <w:rFonts w:ascii="Times New Roman" w:eastAsia="Times New Roman" w:hAnsi="Times New Roman" w:cs="Times New Roman"/>
-          <w:bCs/>
-          <w:sz w:val="28"/>
-          <w:szCs w:val="28"/>
-        </w:rPr>
-        <w:t>);</w:t>
+        <w:t xml:space="preserve"> (~);</w:t>
       </w:r>
     </w:p>
     <w:p>
@@ -2942,6 +2838,65 @@
           <w:sz w:val="28"/>
           <w:szCs w:val="28"/>
         </w:rPr>
+        <w:t xml:space="preserve"> &lt;&lt; (</w:t>
+      </w:r>
+      <w:r>
+        <w:rPr>
+          <w:rFonts w:ascii="Times New Roman" w:eastAsia="Times New Roman" w:hAnsi="Times New Roman" w:cs="Times New Roman"/>
+          <w:bCs/>
+          <w:sz w:val="28"/>
+          <w:szCs w:val="28"/>
+          <w:lang w:val="en-US"/>
+        </w:rPr>
+        <w:t>std</w:t>
+      </w:r>
+      <w:r>
+        <w:rPr>
+          <w:rFonts w:ascii="Times New Roman" w:eastAsia="Times New Roman" w:hAnsi="Times New Roman" w:cs="Times New Roman"/>
+          <w:bCs/>
+          <w:sz w:val="28"/>
+          <w:szCs w:val="28"/>
+        </w:rPr>
+        <w:t>::</w:t>
+      </w:r>
+      <w:proofErr w:type="spellStart"/>
+      <w:r>
+        <w:rPr>
+          <w:rFonts w:ascii="Times New Roman" w:eastAsia="Times New Roman" w:hAnsi="Times New Roman" w:cs="Times New Roman"/>
+          <w:bCs/>
+          <w:sz w:val="28"/>
+          <w:szCs w:val="28"/>
+          <w:lang w:val="en-US"/>
+        </w:rPr>
+        <w:t>ostream</w:t>
+      </w:r>
+      <w:proofErr w:type="spellEnd"/>
+      <w:r>
+        <w:rPr>
+          <w:rFonts w:ascii="Times New Roman" w:eastAsia="Times New Roman" w:hAnsi="Times New Roman" w:cs="Times New Roman"/>
+          <w:bCs/>
+          <w:sz w:val="28"/>
+          <w:szCs w:val="28"/>
+        </w:rPr>
+        <w:t xml:space="preserve">&amp;, </w:t>
+      </w:r>
+      <w:r>
+        <w:rPr>
+          <w:rFonts w:ascii="Times New Roman" w:eastAsia="Times New Roman" w:hAnsi="Times New Roman" w:cs="Times New Roman"/>
+          <w:bCs/>
+          <w:sz w:val="28"/>
+          <w:szCs w:val="28"/>
+          <w:lang w:val="en-US"/>
+        </w:rPr>
+        <w:t>const</w:t>
+      </w:r>
+      <w:r>
+        <w:rPr>
+          <w:rFonts w:ascii="Times New Roman" w:eastAsia="Times New Roman" w:hAnsi="Times New Roman" w:cs="Times New Roman"/>
+          <w:bCs/>
+          <w:sz w:val="28"/>
+          <w:szCs w:val="28"/>
+        </w:rPr>
         <w:t xml:space="preserve"> </w:t>
       </w:r>
       <w:r>
@@ -2950,1075 +2905,558 @@
           <w:bCs/>
           <w:sz w:val="28"/>
           <w:szCs w:val="28"/>
+          <w:lang w:val="en-US"/>
+        </w:rPr>
+        <w:t>Alpha</w:t>
+      </w:r>
+      <w:r>
+        <w:rPr>
+          <w:rFonts w:ascii="Times New Roman" w:eastAsia="Times New Roman" w:hAnsi="Times New Roman" w:cs="Times New Roman"/>
+          <w:bCs/>
+          <w:sz w:val="28"/>
+          <w:szCs w:val="28"/>
+        </w:rPr>
+        <w:t>&amp;)</w:t>
+      </w:r>
+      <w:r>
+        <w:rPr>
+          <w:rFonts w:ascii="Times New Roman" w:eastAsia="Times New Roman" w:hAnsi="Times New Roman" w:cs="Times New Roman"/>
+          <w:bCs/>
+          <w:sz w:val="28"/>
+          <w:szCs w:val="28"/>
+        </w:rPr>
+        <w:t xml:space="preserve">– </w:t>
+      </w:r>
+      <w:r>
+        <w:rPr>
+          <w:rFonts w:ascii="Times New Roman" w:eastAsia="Times New Roman" w:hAnsi="Times New Roman" w:cs="Times New Roman"/>
+          <w:bCs/>
+          <w:sz w:val="28"/>
+          <w:szCs w:val="28"/>
+        </w:rPr>
+        <w:t xml:space="preserve">дружественный </w:t>
+      </w:r>
+      <w:r>
+        <w:rPr>
+          <w:rFonts w:ascii="Times New Roman" w:eastAsia="Times New Roman" w:hAnsi="Times New Roman" w:cs="Times New Roman"/>
+          <w:bCs/>
+          <w:sz w:val="28"/>
+          <w:szCs w:val="28"/>
+        </w:rPr>
+        <w:t xml:space="preserve">метод </w:t>
+      </w:r>
+      <w:r>
+        <w:rPr>
+          <w:rFonts w:ascii="Times New Roman" w:eastAsia="Times New Roman" w:hAnsi="Times New Roman" w:cs="Times New Roman"/>
+          <w:bCs/>
+          <w:sz w:val="28"/>
+          <w:szCs w:val="28"/>
+        </w:rPr>
+        <w:t>выв</w:t>
+      </w:r>
+      <w:r>
+        <w:rPr>
+          <w:rFonts w:ascii="Times New Roman" w:eastAsia="Times New Roman" w:hAnsi="Times New Roman" w:cs="Times New Roman"/>
+          <w:bCs/>
+          <w:sz w:val="28"/>
+          <w:szCs w:val="28"/>
+        </w:rPr>
+        <w:t>ода</w:t>
+      </w:r>
+      <w:r>
+        <w:rPr>
+          <w:rFonts w:ascii="Times New Roman" w:eastAsia="Times New Roman" w:hAnsi="Times New Roman" w:cs="Times New Roman"/>
+          <w:bCs/>
+          <w:sz w:val="28"/>
+          <w:szCs w:val="28"/>
+        </w:rPr>
+        <w:t xml:space="preserve"> содержимо</w:t>
+      </w:r>
+      <w:r>
+        <w:rPr>
+          <w:rFonts w:ascii="Times New Roman" w:eastAsia="Times New Roman" w:hAnsi="Times New Roman" w:cs="Times New Roman"/>
+          <w:bCs/>
+          <w:sz w:val="28"/>
+          <w:szCs w:val="28"/>
+        </w:rPr>
+        <w:t>го</w:t>
+      </w:r>
+      <w:r>
+        <w:rPr>
+          <w:rFonts w:ascii="Times New Roman" w:eastAsia="Times New Roman" w:hAnsi="Times New Roman" w:cs="Times New Roman"/>
+          <w:bCs/>
+          <w:sz w:val="28"/>
+          <w:szCs w:val="28"/>
+        </w:rPr>
+        <w:t xml:space="preserve"> множества букв</w:t>
+      </w:r>
+      <w:r>
+        <w:rPr>
+          <w:rFonts w:ascii="Times New Roman" w:eastAsia="Times New Roman" w:hAnsi="Times New Roman" w:cs="Times New Roman"/>
+          <w:bCs/>
+          <w:sz w:val="28"/>
+          <w:szCs w:val="28"/>
+        </w:rPr>
+        <w:t xml:space="preserve"> </w:t>
+      </w:r>
+      <w:r>
+        <w:rPr>
+          <w:rFonts w:ascii="Times New Roman" w:eastAsia="Times New Roman" w:hAnsi="Times New Roman" w:cs="Times New Roman"/>
+          <w:bCs/>
+          <w:sz w:val="28"/>
+          <w:szCs w:val="28"/>
+        </w:rPr>
+        <w:t>в стандартный поток вывода</w:t>
+      </w:r>
+      <w:r>
+        <w:rPr>
+          <w:rFonts w:ascii="Times New Roman" w:eastAsia="Times New Roman" w:hAnsi="Times New Roman" w:cs="Times New Roman"/>
+          <w:bCs/>
+          <w:sz w:val="28"/>
+          <w:szCs w:val="28"/>
+        </w:rPr>
+        <w:t>;</w:t>
+      </w:r>
+    </w:p>
+    <w:p>
+      <w:pPr>
+        <w:spacing w:after="0" w:line="360" w:lineRule="auto"/>
+        <w:ind w:firstLine="708"/>
+        <w:rPr>
+          <w:rFonts w:ascii="Times New Roman" w:hAnsi="Times New Roman" w:cs="Times New Roman"/>
+          <w:b/>
+          <w:bCs/>
+          <w:sz w:val="28"/>
+          <w:szCs w:val="28"/>
+          <w:lang w:eastAsia="ja-JP"/>
+        </w:rPr>
+      </w:pPr>
+      <w:r>
+        <w:rPr>
+          <w:rFonts w:ascii="Times New Roman" w:hAnsi="Times New Roman" w:cs="Times New Roman"/>
+          <w:b/>
+          <w:bCs/>
+          <w:sz w:val="28"/>
+          <w:szCs w:val="28"/>
+          <w:lang w:eastAsia="ja-JP"/>
+        </w:rPr>
+        <w:t>Общий алгоритм решения:</w:t>
+      </w:r>
+    </w:p>
+    <w:p>
+      <w:pPr>
+        <w:pStyle w:val="af1"/>
+        <w:numPr>
+          <w:ilvl w:val="0"/>
+          <w:numId w:val="7"/>
+        </w:numPr>
+        <w:spacing w:after="0" w:line="360" w:lineRule="auto"/>
+        <w:rPr>
+          <w:rFonts w:ascii="Times New Roman" w:hAnsi="Times New Roman" w:cs="Times New Roman"/>
+          <w:sz w:val="28"/>
+          <w:szCs w:val="28"/>
+          <w:lang w:eastAsia="ja-JP"/>
+        </w:rPr>
+      </w:pPr>
+      <w:r>
+        <w:rPr>
+          <w:rFonts w:ascii="Times New Roman" w:hAnsi="Times New Roman" w:cs="Times New Roman"/>
+          <w:sz w:val="28"/>
+          <w:szCs w:val="28"/>
+          <w:lang w:eastAsia="ja-JP"/>
+        </w:rPr>
+        <w:t>Проверяем количество аргументов командной строки. Если их меньше 3, то программа завершает работу с кодом возврата -1;</w:t>
+      </w:r>
+    </w:p>
+    <w:p>
+      <w:pPr>
+        <w:pStyle w:val="af1"/>
+        <w:numPr>
+          <w:ilvl w:val="0"/>
+          <w:numId w:val="7"/>
+        </w:numPr>
+        <w:spacing w:after="0" w:line="360" w:lineRule="auto"/>
+        <w:rPr>
+          <w:rFonts w:ascii="Times New Roman" w:hAnsi="Times New Roman" w:cs="Times New Roman"/>
+          <w:sz w:val="28"/>
+          <w:szCs w:val="28"/>
+          <w:lang w:eastAsia="ja-JP"/>
+        </w:rPr>
+      </w:pPr>
+      <w:r>
+        <w:rPr>
+          <w:rFonts w:ascii="Times New Roman" w:hAnsi="Times New Roman" w:cs="Times New Roman"/>
+          <w:sz w:val="28"/>
+          <w:szCs w:val="28"/>
+          <w:lang w:eastAsia="ja-JP"/>
+        </w:rPr>
+        <w:t xml:space="preserve">Создаём </w:t>
+      </w:r>
+      <w:r>
+        <w:rPr>
+          <w:rFonts w:ascii="Times New Roman" w:hAnsi="Times New Roman" w:cs="Times New Roman"/>
+          <w:sz w:val="28"/>
+          <w:szCs w:val="28"/>
+          <w:lang w:eastAsia="ja-JP"/>
+        </w:rPr>
+        <w:t>2</w:t>
+      </w:r>
+      <w:r>
+        <w:rPr>
+          <w:rFonts w:ascii="Times New Roman" w:hAnsi="Times New Roman" w:cs="Times New Roman"/>
+          <w:sz w:val="28"/>
+          <w:szCs w:val="28"/>
+          <w:lang w:eastAsia="ja-JP"/>
+        </w:rPr>
+        <w:t xml:space="preserve"> объекта класса </w:t>
+      </w:r>
+      <w:r>
+        <w:rPr>
+          <w:rFonts w:ascii="Times New Roman" w:hAnsi="Times New Roman" w:cs="Times New Roman"/>
+          <w:sz w:val="28"/>
+          <w:szCs w:val="28"/>
+          <w:lang w:val="en-US" w:eastAsia="ja-JP"/>
+        </w:rPr>
+        <w:t>Alpha</w:t>
+      </w:r>
+      <w:r>
+        <w:rPr>
+          <w:rFonts w:ascii="Times New Roman" w:hAnsi="Times New Roman" w:cs="Times New Roman"/>
+          <w:sz w:val="28"/>
+          <w:szCs w:val="28"/>
+          <w:lang w:eastAsia="ja-JP"/>
+        </w:rPr>
+        <w:t xml:space="preserve"> – </w:t>
+      </w:r>
+      <w:r>
+        <w:rPr>
+          <w:rFonts w:ascii="Times New Roman" w:hAnsi="Times New Roman" w:cs="Times New Roman"/>
+          <w:sz w:val="28"/>
+          <w:szCs w:val="28"/>
+          <w:lang w:val="en-US" w:eastAsia="ja-JP"/>
+        </w:rPr>
+        <w:t>s</w:t>
+      </w:r>
+      <w:r>
+        <w:rPr>
+          <w:rFonts w:ascii="Times New Roman" w:hAnsi="Times New Roman" w:cs="Times New Roman"/>
+          <w:sz w:val="28"/>
+          <w:szCs w:val="28"/>
+          <w:lang w:eastAsia="ja-JP"/>
+        </w:rPr>
+        <w:t>1</w:t>
+      </w:r>
+      <w:r>
+        <w:rPr>
+          <w:rFonts w:ascii="Times New Roman" w:hAnsi="Times New Roman" w:cs="Times New Roman"/>
+          <w:sz w:val="28"/>
+          <w:szCs w:val="28"/>
+          <w:lang w:eastAsia="ja-JP"/>
+        </w:rPr>
+        <w:t xml:space="preserve"> </w:t>
+      </w:r>
+      <w:r>
+        <w:rPr>
+          <w:rFonts w:ascii="Times New Roman" w:hAnsi="Times New Roman" w:cs="Times New Roman"/>
+          <w:sz w:val="28"/>
+          <w:szCs w:val="28"/>
+          <w:lang w:eastAsia="ja-JP"/>
+        </w:rPr>
+        <w:t xml:space="preserve">и </w:t>
+      </w:r>
+      <w:r>
+        <w:rPr>
+          <w:rFonts w:ascii="Times New Roman" w:hAnsi="Times New Roman" w:cs="Times New Roman"/>
+          <w:sz w:val="28"/>
+          <w:szCs w:val="28"/>
+          <w:lang w:val="en-US" w:eastAsia="ja-JP"/>
+        </w:rPr>
+        <w:t>s</w:t>
+      </w:r>
+      <w:r>
+        <w:rPr>
+          <w:rFonts w:ascii="Times New Roman" w:hAnsi="Times New Roman" w:cs="Times New Roman"/>
+          <w:sz w:val="28"/>
+          <w:szCs w:val="28"/>
+          <w:lang w:eastAsia="ja-JP"/>
+        </w:rPr>
+        <w:t>2</w:t>
+      </w:r>
+      <w:r>
+        <w:rPr>
+          <w:rFonts w:ascii="Times New Roman" w:hAnsi="Times New Roman" w:cs="Times New Roman"/>
+          <w:sz w:val="28"/>
+          <w:szCs w:val="28"/>
+          <w:lang w:eastAsia="ja-JP"/>
+        </w:rPr>
+        <w:t xml:space="preserve"> </w:t>
+      </w:r>
+      <w:r>
+        <w:rPr>
+          <w:rFonts w:ascii="Times New Roman" w:hAnsi="Times New Roman" w:cs="Times New Roman"/>
+          <w:sz w:val="28"/>
+          <w:szCs w:val="28"/>
+          <w:lang w:eastAsia="ja-JP"/>
+        </w:rPr>
+        <w:t>(представляют собой 32-битное число, где 1 означает наличие символа в строке</w:t>
+      </w:r>
+      <w:r>
+        <w:rPr>
+          <w:rFonts w:ascii="Times New Roman" w:hAnsi="Times New Roman" w:cs="Times New Roman"/>
+          <w:sz w:val="28"/>
+          <w:szCs w:val="28"/>
+          <w:lang w:eastAsia="ja-JP"/>
+        </w:rPr>
+        <w:t>;</w:t>
+      </w:r>
+      <w:r>
+        <w:rPr>
+          <w:rFonts w:ascii="Times New Roman" w:hAnsi="Times New Roman" w:cs="Times New Roman"/>
+          <w:sz w:val="28"/>
+          <w:szCs w:val="28"/>
+          <w:lang w:eastAsia="ja-JP"/>
+        </w:rPr>
+        <w:t xml:space="preserve"> </w:t>
+      </w:r>
+    </w:p>
+    <w:p>
+      <w:pPr>
+        <w:pStyle w:val="af1"/>
+        <w:numPr>
+          <w:ilvl w:val="0"/>
+          <w:numId w:val="7"/>
+        </w:numPr>
+        <w:spacing w:after="0" w:line="360" w:lineRule="auto"/>
+        <w:rPr>
+          <w:rFonts w:ascii="Times New Roman" w:hAnsi="Times New Roman" w:cs="Times New Roman"/>
+          <w:sz w:val="28"/>
+          <w:szCs w:val="28"/>
+          <w:lang w:eastAsia="ja-JP"/>
+        </w:rPr>
+      </w:pPr>
+      <w:r>
+        <w:rPr>
+          <w:rFonts w:ascii="Times New Roman" w:hAnsi="Times New Roman" w:cs="Times New Roman"/>
+          <w:sz w:val="28"/>
+          <w:szCs w:val="28"/>
+          <w:lang w:eastAsia="ja-JP"/>
+        </w:rPr>
+        <w:t xml:space="preserve">Используя инвертирование и побитовое исключающее ИЛИ для класса </w:t>
+      </w:r>
+      <w:r>
+        <w:rPr>
+          <w:rFonts w:ascii="Times New Roman" w:hAnsi="Times New Roman" w:cs="Times New Roman"/>
+          <w:sz w:val="28"/>
+          <w:szCs w:val="28"/>
+          <w:lang w:val="en-US" w:eastAsia="ja-JP"/>
+        </w:rPr>
+        <w:t>Alpha</w:t>
+      </w:r>
+      <w:r>
+        <w:rPr>
+          <w:rFonts w:ascii="Times New Roman" w:hAnsi="Times New Roman" w:cs="Times New Roman"/>
+          <w:sz w:val="28"/>
+          <w:szCs w:val="28"/>
+          <w:lang w:eastAsia="ja-JP"/>
+        </w:rPr>
+        <w:t xml:space="preserve"> (с помощью перегруженных операторов «</w:t>
+      </w:r>
+      <w:r>
+        <w:rPr>
+          <w:rFonts w:ascii="Times New Roman" w:hAnsi="Times New Roman" w:cs="Times New Roman"/>
+          <w:sz w:val="28"/>
+          <w:szCs w:val="28"/>
+          <w:lang w:eastAsia="ja-JP"/>
+        </w:rPr>
+        <w:t>~</w:t>
+      </w:r>
+      <w:r>
+        <w:rPr>
+          <w:rFonts w:ascii="Times New Roman" w:hAnsi="Times New Roman" w:cs="Times New Roman"/>
+          <w:sz w:val="28"/>
+          <w:szCs w:val="28"/>
+          <w:lang w:eastAsia="ja-JP"/>
+        </w:rPr>
+        <w:t>» и «</w:t>
+      </w:r>
+      <w:r>
+        <w:rPr>
+          <w:rFonts w:ascii="Times New Roman" w:hAnsi="Times New Roman" w:cs="Times New Roman"/>
+          <w:sz w:val="28"/>
+          <w:szCs w:val="28"/>
+          <w:lang w:eastAsia="ja-JP"/>
+        </w:rPr>
+        <w:t>^</w:t>
+      </w:r>
+      <w:r>
+        <w:rPr>
+          <w:rFonts w:ascii="Times New Roman" w:hAnsi="Times New Roman" w:cs="Times New Roman"/>
+          <w:sz w:val="28"/>
+          <w:szCs w:val="28"/>
+          <w:lang w:eastAsia="ja-JP"/>
+        </w:rPr>
+        <w:t>»)</w:t>
+      </w:r>
+      <w:r>
+        <w:rPr>
+          <w:rFonts w:ascii="Times New Roman" w:hAnsi="Times New Roman" w:cs="Times New Roman"/>
+          <w:sz w:val="28"/>
+          <w:szCs w:val="28"/>
+          <w:lang w:eastAsia="ja-JP"/>
+        </w:rPr>
+        <w:t xml:space="preserve">, </w:t>
+      </w:r>
+      <w:r>
+        <w:rPr>
+          <w:rFonts w:ascii="Times New Roman" w:hAnsi="Times New Roman" w:cs="Times New Roman"/>
+          <w:sz w:val="28"/>
+          <w:szCs w:val="28"/>
+          <w:lang w:eastAsia="ja-JP"/>
+        </w:rPr>
+        <w:t xml:space="preserve">получаем новый объект класса </w:t>
+      </w:r>
+      <w:r>
+        <w:rPr>
+          <w:rFonts w:ascii="Times New Roman" w:hAnsi="Times New Roman" w:cs="Times New Roman"/>
+          <w:sz w:val="28"/>
+          <w:szCs w:val="28"/>
+          <w:lang w:val="en-US" w:eastAsia="ja-JP"/>
+        </w:rPr>
+        <w:t>Alpha</w:t>
+      </w:r>
+      <w:r>
+        <w:rPr>
+          <w:rFonts w:ascii="Times New Roman" w:hAnsi="Times New Roman" w:cs="Times New Roman"/>
+          <w:sz w:val="28"/>
+          <w:szCs w:val="28"/>
+          <w:lang w:eastAsia="ja-JP"/>
+        </w:rPr>
+        <w:t xml:space="preserve"> </w:t>
+      </w:r>
+      <w:r>
+        <w:rPr>
+          <w:rFonts w:ascii="Times New Roman" w:hAnsi="Times New Roman" w:cs="Times New Roman"/>
+          <w:sz w:val="28"/>
+          <w:szCs w:val="28"/>
+          <w:lang w:val="en-US" w:eastAsia="ja-JP"/>
+        </w:rPr>
+        <w:t>result</w:t>
+      </w:r>
+      <w:r>
+        <w:rPr>
+          <w:rFonts w:ascii="Times New Roman" w:hAnsi="Times New Roman" w:cs="Times New Roman"/>
+          <w:sz w:val="28"/>
+          <w:szCs w:val="28"/>
+          <w:lang w:eastAsia="ja-JP"/>
+        </w:rPr>
+        <w:t xml:space="preserve"> = </w:t>
+      </w:r>
+      <w:r>
+        <w:rPr>
+          <w:rFonts w:ascii="Times New Roman" w:hAnsi="Times New Roman" w:cs="Times New Roman" w:hint="eastAsia"/>
+          <w:sz w:val="28"/>
+          <w:szCs w:val="28"/>
+          <w:lang w:eastAsia="ja-JP"/>
+        </w:rPr>
+        <w:t>~</w:t>
+      </w:r>
+      <w:r>
+        <w:rPr>
+          <w:rFonts w:ascii="Times New Roman" w:hAnsi="Times New Roman" w:cs="Times New Roman"/>
+          <w:sz w:val="28"/>
+          <w:szCs w:val="28"/>
+          <w:lang w:eastAsia="ja-JP"/>
+        </w:rPr>
+        <w:t xml:space="preserve"> </w:t>
+      </w:r>
+      <w:r>
+        <w:rPr>
+          <w:rFonts w:ascii="Times New Roman" w:hAnsi="Times New Roman" w:cs="Times New Roman"/>
+          <w:sz w:val="28"/>
+          <w:szCs w:val="28"/>
+          <w:lang w:eastAsia="ja-JP"/>
+        </w:rPr>
+        <w:t>(s1 ^ s2);</w:t>
+      </w:r>
+    </w:p>
+    <w:p>
+      <w:pPr>
+        <w:pStyle w:val="af1"/>
+        <w:numPr>
+          <w:ilvl w:val="0"/>
+          <w:numId w:val="7"/>
+        </w:numPr>
+        <w:spacing w:after="0" w:line="360" w:lineRule="auto"/>
+        <w:rPr>
+          <w:rFonts w:ascii="Times New Roman" w:hAnsi="Times New Roman" w:cs="Times New Roman"/>
+          <w:sz w:val="28"/>
+          <w:szCs w:val="28"/>
+          <w:lang w:eastAsia="ja-JP"/>
+        </w:rPr>
+      </w:pPr>
+      <w:r>
+        <w:rPr>
+          <w:rFonts w:ascii="Times New Roman" w:hAnsi="Times New Roman" w:cs="Times New Roman"/>
+          <w:sz w:val="28"/>
+          <w:szCs w:val="28"/>
+          <w:lang w:eastAsia="ja-JP"/>
+        </w:rPr>
+        <w:t xml:space="preserve"> Преобразовываем </w:t>
+      </w:r>
+      <w:r>
+        <w:rPr>
+          <w:rFonts w:ascii="Times New Roman" w:hAnsi="Times New Roman" w:cs="Times New Roman"/>
+          <w:sz w:val="28"/>
+          <w:szCs w:val="28"/>
+          <w:lang w:val="en-US" w:eastAsia="ja-JP"/>
+        </w:rPr>
+        <w:t>result</w:t>
+      </w:r>
+      <w:r>
+        <w:rPr>
+          <w:rFonts w:ascii="Times New Roman" w:hAnsi="Times New Roman" w:cs="Times New Roman"/>
+          <w:sz w:val="28"/>
+          <w:szCs w:val="28"/>
+          <w:lang w:eastAsia="ja-JP"/>
+        </w:rPr>
+        <w:t xml:space="preserve"> </w:t>
+      </w:r>
+      <w:r>
+        <w:rPr>
+          <w:rFonts w:ascii="Times New Roman" w:hAnsi="Times New Roman" w:cs="Times New Roman"/>
+          <w:sz w:val="28"/>
+          <w:szCs w:val="28"/>
+          <w:lang w:eastAsia="ja-JP"/>
+        </w:rPr>
+        <w:t>в строку и выводим в буфер стандартного вывода с помощью перегруженного оператора «</w:t>
+      </w:r>
+      <w:r>
+        <w:rPr>
+          <w:rFonts w:ascii="Times New Roman" w:hAnsi="Times New Roman" w:cs="Times New Roman"/>
+          <w:sz w:val="28"/>
+          <w:szCs w:val="28"/>
+          <w:lang w:eastAsia="ja-JP"/>
         </w:rPr>
         <w:t>&lt;&lt;</w:t>
       </w:r>
       <w:r>
         <w:rPr>
-          <w:rFonts w:ascii="Times New Roman" w:eastAsia="Times New Roman" w:hAnsi="Times New Roman" w:cs="Times New Roman"/>
-          <w:bCs/>
-          <w:sz w:val="28"/>
-          <w:szCs w:val="28"/>
-        </w:rPr>
-        <w:t xml:space="preserve"> </w:t>
-      </w:r>
-      <w:r>
-        <w:rPr>
-          <w:rFonts w:ascii="Times New Roman" w:eastAsia="Times New Roman" w:hAnsi="Times New Roman" w:cs="Times New Roman"/>
-          <w:bCs/>
-          <w:sz w:val="28"/>
-          <w:szCs w:val="28"/>
-        </w:rPr>
-        <w:t>(</w:t>
-      </w:r>
-      <w:r>
-        <w:rPr>
-          <w:rFonts w:ascii="Times New Roman" w:eastAsia="Times New Roman" w:hAnsi="Times New Roman" w:cs="Times New Roman"/>
-          <w:bCs/>
-          <w:sz w:val="28"/>
-          <w:szCs w:val="28"/>
-          <w:lang w:val="en-US"/>
-        </w:rPr>
-        <w:t>std</w:t>
-      </w:r>
-      <w:r>
-        <w:rPr>
-          <w:rFonts w:ascii="Times New Roman" w:eastAsia="Times New Roman" w:hAnsi="Times New Roman" w:cs="Times New Roman"/>
-          <w:bCs/>
-          <w:sz w:val="28"/>
-          <w:szCs w:val="28"/>
-        </w:rPr>
-        <w:t>::</w:t>
-      </w:r>
-      <w:proofErr w:type="spellStart"/>
-      <w:r>
-        <w:rPr>
-          <w:rFonts w:ascii="Times New Roman" w:eastAsia="Times New Roman" w:hAnsi="Times New Roman" w:cs="Times New Roman"/>
-          <w:bCs/>
-          <w:sz w:val="28"/>
-          <w:szCs w:val="28"/>
-          <w:lang w:val="en-US"/>
-        </w:rPr>
-        <w:t>ostream</w:t>
-      </w:r>
-      <w:proofErr w:type="spellEnd"/>
-      <w:r>
-        <w:rPr>
-          <w:rFonts w:ascii="Times New Roman" w:eastAsia="Times New Roman" w:hAnsi="Times New Roman" w:cs="Times New Roman"/>
-          <w:bCs/>
-          <w:sz w:val="28"/>
-          <w:szCs w:val="28"/>
-        </w:rPr>
-        <w:t xml:space="preserve">&amp;, </w:t>
-      </w:r>
-      <w:r>
-        <w:rPr>
-          <w:rFonts w:ascii="Times New Roman" w:eastAsia="Times New Roman" w:hAnsi="Times New Roman" w:cs="Times New Roman"/>
-          <w:bCs/>
-          <w:sz w:val="28"/>
-          <w:szCs w:val="28"/>
-          <w:lang w:val="en-US"/>
-        </w:rPr>
-        <w:t>const</w:t>
-      </w:r>
-      <w:r>
-        <w:rPr>
-          <w:rFonts w:ascii="Times New Roman" w:eastAsia="Times New Roman" w:hAnsi="Times New Roman" w:cs="Times New Roman"/>
-          <w:bCs/>
-          <w:sz w:val="28"/>
-          <w:szCs w:val="28"/>
-        </w:rPr>
-        <w:t xml:space="preserve"> </w:t>
-      </w:r>
-      <w:r>
-        <w:rPr>
-          <w:rFonts w:ascii="Times New Roman" w:eastAsia="Times New Roman" w:hAnsi="Times New Roman" w:cs="Times New Roman"/>
-          <w:bCs/>
-          <w:sz w:val="28"/>
-          <w:szCs w:val="28"/>
-          <w:lang w:val="en-US"/>
-        </w:rPr>
-        <w:t>Alpha</w:t>
-      </w:r>
-      <w:r>
-        <w:rPr>
-          <w:rFonts w:ascii="Times New Roman" w:eastAsia="Times New Roman" w:hAnsi="Times New Roman" w:cs="Times New Roman"/>
-          <w:bCs/>
-          <w:sz w:val="28"/>
-          <w:szCs w:val="28"/>
-        </w:rPr>
-        <w:t>&amp;)</w:t>
-      </w:r>
-      <w:r>
-        <w:rPr>
-          <w:rFonts w:ascii="Times New Roman" w:eastAsia="Times New Roman" w:hAnsi="Times New Roman" w:cs="Times New Roman"/>
-          <w:bCs/>
-          <w:sz w:val="28"/>
-          <w:szCs w:val="28"/>
-        </w:rPr>
-        <w:t xml:space="preserve">– </w:t>
-      </w:r>
-      <w:r>
-        <w:rPr>
-          <w:rFonts w:ascii="Times New Roman" w:eastAsia="Times New Roman" w:hAnsi="Times New Roman" w:cs="Times New Roman"/>
-          <w:bCs/>
-          <w:sz w:val="28"/>
-          <w:szCs w:val="28"/>
-        </w:rPr>
-        <w:t xml:space="preserve">дружественный </w:t>
-      </w:r>
-      <w:r>
-        <w:rPr>
-          <w:rFonts w:ascii="Times New Roman" w:eastAsia="Times New Roman" w:hAnsi="Times New Roman" w:cs="Times New Roman"/>
-          <w:bCs/>
-          <w:sz w:val="28"/>
-          <w:szCs w:val="28"/>
-        </w:rPr>
-        <w:t xml:space="preserve">метод </w:t>
-      </w:r>
-      <w:r>
-        <w:rPr>
-          <w:rFonts w:ascii="Times New Roman" w:eastAsia="Times New Roman" w:hAnsi="Times New Roman" w:cs="Times New Roman"/>
-          <w:bCs/>
-          <w:sz w:val="28"/>
-          <w:szCs w:val="28"/>
-        </w:rPr>
-        <w:t>выв</w:t>
-      </w:r>
-      <w:r>
-        <w:rPr>
-          <w:rFonts w:ascii="Times New Roman" w:eastAsia="Times New Roman" w:hAnsi="Times New Roman" w:cs="Times New Roman"/>
-          <w:bCs/>
-          <w:sz w:val="28"/>
-          <w:szCs w:val="28"/>
-        </w:rPr>
-        <w:t>ода</w:t>
-      </w:r>
-      <w:r>
-        <w:rPr>
-          <w:rFonts w:ascii="Times New Roman" w:eastAsia="Times New Roman" w:hAnsi="Times New Roman" w:cs="Times New Roman"/>
-          <w:bCs/>
-          <w:sz w:val="28"/>
-          <w:szCs w:val="28"/>
-        </w:rPr>
-        <w:t xml:space="preserve"> содержимо</w:t>
-      </w:r>
-      <w:r>
-        <w:rPr>
-          <w:rFonts w:ascii="Times New Roman" w:eastAsia="Times New Roman" w:hAnsi="Times New Roman" w:cs="Times New Roman"/>
-          <w:bCs/>
-          <w:sz w:val="28"/>
-          <w:szCs w:val="28"/>
-        </w:rPr>
-        <w:t>го</w:t>
-      </w:r>
-      <w:r>
-        <w:rPr>
-          <w:rFonts w:ascii="Times New Roman" w:eastAsia="Times New Roman" w:hAnsi="Times New Roman" w:cs="Times New Roman"/>
-          <w:bCs/>
-          <w:sz w:val="28"/>
-          <w:szCs w:val="28"/>
-        </w:rPr>
-        <w:t xml:space="preserve"> множества букв</w:t>
-      </w:r>
-      <w:r>
-        <w:rPr>
-          <w:rFonts w:ascii="Times New Roman" w:eastAsia="Times New Roman" w:hAnsi="Times New Roman" w:cs="Times New Roman"/>
-          <w:bCs/>
-          <w:sz w:val="28"/>
-          <w:szCs w:val="28"/>
-        </w:rPr>
-        <w:t xml:space="preserve"> </w:t>
-      </w:r>
-      <w:r>
-        <w:rPr>
-          <w:rFonts w:ascii="Times New Roman" w:eastAsia="Times New Roman" w:hAnsi="Times New Roman" w:cs="Times New Roman"/>
-          <w:bCs/>
-          <w:sz w:val="28"/>
-          <w:szCs w:val="28"/>
-        </w:rPr>
-        <w:t>в стандартный поток вывода</w:t>
-      </w:r>
-      <w:r>
-        <w:rPr>
-          <w:rFonts w:ascii="Times New Roman" w:eastAsia="Times New Roman" w:hAnsi="Times New Roman" w:cs="Times New Roman"/>
-          <w:bCs/>
-          <w:sz w:val="28"/>
-          <w:szCs w:val="28"/>
-        </w:rPr>
-        <w:t>;</w:t>
-      </w:r>
-    </w:p>
-    <w:p>
-      <w:pPr>
-        <w:spacing w:after="0" w:line="360" w:lineRule="auto"/>
-        <w:ind w:firstLine="708"/>
-        <w:jc w:val="both"/>
-        <w:rPr>
-          <w:rFonts w:ascii="Times New Roman" w:eastAsia="Times New Roman" w:hAnsi="Times New Roman" w:cs="Times New Roman"/>
-          <w:sz w:val="28"/>
-          <w:szCs w:val="28"/>
-        </w:rPr>
-      </w:pPr>
-      <w:r>
-        <w:rPr>
-          <w:rFonts w:ascii="Times New Roman" w:eastAsia="Times New Roman" w:hAnsi="Times New Roman" w:cs="Times New Roman"/>
-          <w:bCs/>
-          <w:sz w:val="28"/>
-          <w:szCs w:val="28"/>
-        </w:rPr>
-        <w:lastRenderedPageBreak/>
-        <w:tab/>
-        <w:t xml:space="preserve">Вершины правильного треугольника </w:t>
-      </w:r>
-      <w:r>
-        <w:rPr>
-          <w:rFonts w:ascii="Times New Roman" w:eastAsia="Times New Roman" w:hAnsi="Times New Roman" w:cs="Times New Roman"/>
-          <w:bCs/>
-          <w:sz w:val="28"/>
-          <w:szCs w:val="28"/>
-        </w:rPr>
-        <w:t xml:space="preserve">находятся на окружности, описанной вокруг него. </w:t>
-      </w:r>
-      <w:r>
-        <w:rPr>
-          <w:rFonts w:ascii="Times New Roman" w:eastAsia="Times New Roman" w:hAnsi="Times New Roman" w:cs="Times New Roman"/>
-          <w:sz w:val="28"/>
-          <w:szCs w:val="28"/>
-        </w:rPr>
-        <w:t xml:space="preserve">Центром такой окружности является точка пересечения серединных перпендикуляров сторон треугольника. </w:t>
-      </w:r>
-      <w:r>
-        <w:rPr>
-          <w:rFonts w:ascii="Times New Roman" w:eastAsia="Times New Roman" w:hAnsi="Times New Roman" w:cs="Times New Roman"/>
-          <w:sz w:val="28"/>
-          <w:szCs w:val="28"/>
-        </w:rPr>
-        <w:t>П</w:t>
-      </w:r>
-      <w:r>
-        <w:rPr>
-          <w:rFonts w:ascii="Times New Roman" w:eastAsia="Times New Roman" w:hAnsi="Times New Roman" w:cs="Times New Roman"/>
-          <w:sz w:val="28"/>
-          <w:szCs w:val="28"/>
-        </w:rPr>
-        <w:t xml:space="preserve">о условию задания, треугольник является правильным, </w:t>
-      </w:r>
-      <w:r>
-        <w:rPr>
-          <w:rFonts w:ascii="Times New Roman" w:eastAsia="Times New Roman" w:hAnsi="Times New Roman" w:cs="Times New Roman"/>
-          <w:sz w:val="28"/>
-          <w:szCs w:val="28"/>
-        </w:rPr>
-        <w:t>поэтому</w:t>
-      </w:r>
-      <w:r>
-        <w:rPr>
-          <w:rFonts w:ascii="Times New Roman" w:eastAsia="Times New Roman" w:hAnsi="Times New Roman" w:cs="Times New Roman"/>
-          <w:sz w:val="28"/>
-          <w:szCs w:val="28"/>
-        </w:rPr>
-        <w:t xml:space="preserve"> центр </w:t>
-      </w:r>
-      <w:r>
-        <w:rPr>
-          <w:rFonts w:ascii="Times New Roman" w:eastAsia="Times New Roman" w:hAnsi="Times New Roman" w:cs="Times New Roman"/>
-          <w:sz w:val="28"/>
-          <w:szCs w:val="28"/>
-        </w:rPr>
-        <w:t>описанной</w:t>
-      </w:r>
-      <w:r>
-        <w:rPr>
-          <w:rFonts w:ascii="Times New Roman" w:eastAsia="Times New Roman" w:hAnsi="Times New Roman" w:cs="Times New Roman"/>
-          <w:sz w:val="28"/>
-          <w:szCs w:val="28"/>
-        </w:rPr>
-        <w:t xml:space="preserve"> окружности совпадает с</w:t>
-      </w:r>
-      <w:r>
-        <w:rPr>
-          <w:rFonts w:ascii="Times New Roman" w:eastAsia="Times New Roman" w:hAnsi="Times New Roman" w:cs="Times New Roman"/>
-          <w:sz w:val="28"/>
-          <w:szCs w:val="28"/>
-        </w:rPr>
-        <w:t xml:space="preserve"> началом координат (0;0)</w:t>
-      </w:r>
-      <w:r>
-        <w:rPr>
-          <w:rFonts w:ascii="Times New Roman" w:eastAsia="Times New Roman" w:hAnsi="Times New Roman" w:cs="Times New Roman"/>
-          <w:sz w:val="28"/>
-          <w:szCs w:val="28"/>
-        </w:rPr>
-        <w:t xml:space="preserve"> (см. рис.1).</w:t>
-      </w:r>
-    </w:p>
-    <w:p>
-      <w:pPr>
-        <w:spacing w:after="0" w:line="360" w:lineRule="auto"/>
-        <w:ind w:firstLine="708"/>
-        <w:jc w:val="both"/>
-        <w:rPr>
-          <w:rFonts w:ascii="Times New Roman" w:eastAsia="Times New Roman" w:hAnsi="Times New Roman" w:cs="Times New Roman"/>
-          <w:sz w:val="28"/>
-          <w:szCs w:val="28"/>
-        </w:rPr>
-      </w:pPr>
-      <w:r>
-        <w:rPr>
-          <w:rFonts w:ascii="Times New Roman" w:eastAsia="Times New Roman" w:hAnsi="Times New Roman" w:cs="Times New Roman"/>
-          <w:sz w:val="28"/>
-          <w:szCs w:val="28"/>
-        </w:rPr>
-        <w:t>Радиус окружности, описанной вокруг</w:t>
-      </w:r>
-      <w:r>
-        <w:rPr>
-          <w:rFonts w:ascii="Times New Roman" w:eastAsia="Times New Roman" w:hAnsi="Times New Roman" w:cs="Times New Roman"/>
-          <w:sz w:val="28"/>
-          <w:szCs w:val="28"/>
-        </w:rPr>
-        <w:t xml:space="preserve"> </w:t>
-      </w:r>
-      <w:r>
-        <w:rPr>
-          <w:rFonts w:ascii="Times New Roman" w:eastAsia="Times New Roman" w:hAnsi="Times New Roman" w:cs="Times New Roman"/>
-          <w:sz w:val="28"/>
-          <w:szCs w:val="28"/>
-        </w:rPr>
-        <w:t>треугольника</w:t>
-      </w:r>
-      <w:r>
-        <w:rPr>
-          <w:rFonts w:ascii="Times New Roman" w:eastAsia="Times New Roman" w:hAnsi="Times New Roman" w:cs="Times New Roman"/>
-          <w:sz w:val="28"/>
-          <w:szCs w:val="28"/>
-        </w:rPr>
-        <w:t>,</w:t>
-      </w:r>
-      <w:r>
-        <w:rPr>
-          <w:rFonts w:ascii="Times New Roman" w:eastAsia="Times New Roman" w:hAnsi="Times New Roman" w:cs="Times New Roman"/>
-          <w:sz w:val="28"/>
-          <w:szCs w:val="28"/>
-        </w:rPr>
-        <w:t xml:space="preserve"> можно найти по формуле</w:t>
-      </w:r>
-    </w:p>
-    <w:p>
-      <w:pPr>
-        <w:spacing w:after="0" w:line="360" w:lineRule="auto"/>
-        <w:ind w:firstLine="708"/>
-        <w:jc w:val="both"/>
-        <w:rPr>
-          <w:rFonts w:ascii="Times New Roman" w:eastAsia="Times New Roman" w:hAnsi="Times New Roman" w:cs="Times New Roman"/>
-          <w:sz w:val="28"/>
-          <w:szCs w:val="28"/>
-        </w:rPr>
-      </w:pPr>
-      <m:oMathPara>
-        <m:oMath>
-          <m:r>
-            <w:rPr>
-              <w:rFonts w:ascii="Cambria Math" w:eastAsia="Times New Roman" w:hAnsi="Cambria Math" w:cs="Times New Roman"/>
-              <w:sz w:val="28"/>
-              <w:szCs w:val="28"/>
-            </w:rPr>
-            <m:t>R=</m:t>
-          </m:r>
-          <m:f>
-            <m:fPr>
-              <m:ctrlPr>
-                <w:rPr>
-                  <w:rFonts w:ascii="Cambria Math" w:eastAsia="Times New Roman" w:hAnsi="Cambria Math" w:cs="Times New Roman"/>
-                  <w:i/>
-                  <w:sz w:val="28"/>
-                  <w:szCs w:val="28"/>
-                </w:rPr>
-              </m:ctrlPr>
-            </m:fPr>
-            <m:num>
-              <m:r>
-                <w:rPr>
-                  <w:rFonts w:ascii="Cambria Math" w:eastAsia="Times New Roman" w:hAnsi="Cambria Math" w:cs="Times New Roman"/>
-                  <w:sz w:val="28"/>
-                  <w:szCs w:val="28"/>
-                </w:rPr>
-                <m:t>a</m:t>
-              </m:r>
-            </m:num>
-            <m:den>
-              <m:func>
-                <m:funcPr>
-                  <m:ctrlPr>
-                    <w:rPr>
-                      <w:rFonts w:ascii="Cambria Math" w:eastAsia="Times New Roman" w:hAnsi="Cambria Math" w:cs="Times New Roman"/>
-                      <w:i/>
-                      <w:sz w:val="28"/>
-                      <w:szCs w:val="28"/>
-                    </w:rPr>
-                  </m:ctrlPr>
-                </m:funcPr>
-                <m:fName>
-                  <m:r>
-                    <m:rPr>
-                      <m:sty m:val="p"/>
-                    </m:rPr>
-                    <w:rPr>
-                      <w:rFonts w:ascii="Cambria Math" w:eastAsia="Times New Roman" w:hAnsi="Cambria Math" w:cs="Times New Roman"/>
-                      <w:sz w:val="28"/>
-                      <w:szCs w:val="28"/>
-                    </w:rPr>
-                    <m:t>2∙sin</m:t>
-                  </m:r>
-                </m:fName>
-                <m:e>
-                  <m:r>
-                    <w:rPr>
-                      <w:rFonts w:ascii="Cambria Math" w:eastAsia="Times New Roman" w:hAnsi="Cambria Math" w:cs="Times New Roman"/>
-                      <w:sz w:val="28"/>
-                      <w:szCs w:val="28"/>
-                    </w:rPr>
-                    <m:t>α</m:t>
-                  </m:r>
-                </m:e>
-              </m:func>
-            </m:den>
-          </m:f>
-          <m:r>
-            <w:rPr>
-              <w:rFonts w:ascii="Cambria Math" w:eastAsia="Times New Roman" w:hAnsi="Cambria Math" w:cs="Times New Roman"/>
-              <w:sz w:val="28"/>
-              <w:szCs w:val="28"/>
-            </w:rPr>
-            <m:t>=</m:t>
-          </m:r>
-          <m:f>
-            <m:fPr>
-              <m:ctrlPr>
-                <w:rPr>
-                  <w:rFonts w:ascii="Cambria Math" w:eastAsia="Times New Roman" w:hAnsi="Cambria Math" w:cs="Times New Roman"/>
-                  <w:i/>
-                  <w:sz w:val="28"/>
-                  <w:szCs w:val="28"/>
-                </w:rPr>
-              </m:ctrlPr>
-            </m:fPr>
-            <m:num>
-              <m:r>
-                <w:rPr>
-                  <w:rFonts w:ascii="Cambria Math" w:eastAsia="Times New Roman" w:hAnsi="Cambria Math" w:cs="Times New Roman"/>
-                  <w:sz w:val="28"/>
-                  <w:szCs w:val="28"/>
-                </w:rPr>
-                <m:t>edge</m:t>
-              </m:r>
-            </m:num>
-            <m:den>
-              <m:r>
-                <w:rPr>
-                  <w:rFonts w:ascii="Cambria Math" w:eastAsia="Times New Roman" w:hAnsi="Cambria Math" w:cs="Times New Roman"/>
-                  <w:sz w:val="28"/>
-                  <w:szCs w:val="28"/>
-                </w:rPr>
-                <m:t>2∙</m:t>
-              </m:r>
-              <m:func>
-                <m:funcPr>
-                  <m:ctrlPr>
-                    <w:rPr>
-                      <w:rFonts w:ascii="Cambria Math" w:eastAsia="Times New Roman" w:hAnsi="Cambria Math" w:cs="Times New Roman"/>
-                      <w:i/>
-                      <w:sz w:val="28"/>
-                      <w:szCs w:val="28"/>
-                    </w:rPr>
-                  </m:ctrlPr>
-                </m:funcPr>
-                <m:fName>
-                  <m:r>
-                    <m:rPr>
-                      <m:sty m:val="p"/>
-                    </m:rPr>
-                    <w:rPr>
-                      <w:rFonts w:ascii="Cambria Math" w:eastAsia="Times New Roman" w:hAnsi="Cambria Math" w:cs="Times New Roman"/>
-                      <w:sz w:val="28"/>
-                      <w:szCs w:val="28"/>
-                    </w:rPr>
-                    <m:t>sin</m:t>
-                  </m:r>
-                </m:fName>
-                <m:e>
-                  <m:f>
-                    <m:fPr>
-                      <m:ctrlPr>
-                        <w:rPr>
-                          <w:rFonts w:ascii="Cambria Math" w:eastAsia="Times New Roman" w:hAnsi="Cambria Math" w:cs="Times New Roman"/>
-                          <w:i/>
-                          <w:sz w:val="28"/>
-                          <w:szCs w:val="28"/>
-                        </w:rPr>
-                      </m:ctrlPr>
-                    </m:fPr>
-                    <m:num>
-                      <m:r>
-                        <w:rPr>
-                          <w:rFonts w:ascii="Cambria Math" w:eastAsia="Times New Roman" w:hAnsi="Cambria Math" w:cs="Times New Roman"/>
-                          <w:sz w:val="28"/>
-                          <w:szCs w:val="28"/>
-                        </w:rPr>
-                        <m:t>π</m:t>
-                      </m:r>
-                    </m:num>
-                    <m:den>
-                      <m:r>
-                        <w:rPr>
-                          <w:rFonts w:ascii="Cambria Math" w:eastAsia="Times New Roman" w:hAnsi="Cambria Math" w:cs="Times New Roman"/>
-                          <w:sz w:val="28"/>
-                          <w:szCs w:val="28"/>
-                        </w:rPr>
-                        <m:t>3</m:t>
-                      </m:r>
-                    </m:den>
-                  </m:f>
-                </m:e>
-              </m:func>
-            </m:den>
-          </m:f>
-        </m:oMath>
-      </m:oMathPara>
-    </w:p>
-    <w:p>
-      <w:pPr>
-        <w:spacing w:line="360" w:lineRule="auto"/>
-        <w:ind w:firstLine="708"/>
-        <w:jc w:val="both"/>
-        <w:rPr>
-          <w:rFonts w:ascii="Times New Roman" w:eastAsia="Times New Roman" w:hAnsi="Times New Roman" w:cs="Times New Roman"/>
-          <w:sz w:val="28"/>
-          <w:szCs w:val="28"/>
-        </w:rPr>
-      </w:pPr>
-      <w:r>
-        <w:rPr>
-          <w:rFonts w:ascii="Times New Roman" w:eastAsia="Times New Roman" w:hAnsi="Times New Roman" w:cs="Times New Roman"/>
-          <w:sz w:val="28"/>
-          <w:szCs w:val="28"/>
-        </w:rPr>
-        <w:t xml:space="preserve">По радиусу описанной вокруг треугольника окружности и углу поворота относительно оси </w:t>
-      </w:r>
-      <w:r>
-        <w:rPr>
-          <w:rFonts w:ascii="Times New Roman" w:eastAsia="Times New Roman" w:hAnsi="Times New Roman" w:cs="Times New Roman"/>
-          <w:i/>
-          <w:sz w:val="28"/>
-          <w:szCs w:val="28"/>
-        </w:rPr>
-        <w:t>X</w:t>
-      </w:r>
-      <w:r>
-        <w:rPr>
-          <w:rFonts w:ascii="Times New Roman" w:eastAsia="Times New Roman" w:hAnsi="Times New Roman" w:cs="Times New Roman"/>
-          <w:sz w:val="28"/>
-          <w:szCs w:val="28"/>
-        </w:rPr>
-        <w:t>, можно определить координаты вершин заданного треугольника.</w:t>
-      </w:r>
-    </w:p>
-    <w:p>
-      <w:pPr>
-        <w:spacing w:after="0" w:line="360" w:lineRule="auto"/>
-        <w:jc w:val="center"/>
-        <w:rPr>
-          <w:rFonts w:ascii="Times New Roman" w:eastAsia="Times New Roman" w:hAnsi="Times New Roman" w:cs="Times New Roman"/>
-          <w:bCs/>
-          <w:sz w:val="28"/>
-          <w:szCs w:val="28"/>
-        </w:rPr>
-      </w:pPr>
-      <w:r>
-        <w:rPr>
-          <w:rFonts w:ascii="Times New Roman" w:eastAsia="Times New Roman" w:hAnsi="Times New Roman" w:cs="Times New Roman"/>
-          <w:bCs/>
-          <w:noProof/>
-          <w:sz w:val="28"/>
-          <w:szCs w:val="28"/>
-        </w:rPr>
-        <w:drawing>
-          <wp:inline distT="0" distB="0" distL="0" distR="0" wp14:anchorId="222E191B" wp14:editId="674ADE17">
-            <wp:extent cx="2384730" cy="2263882"/>
-            <wp:effectExtent l="0" t="0" r="3175" b="0"/>
-            <wp:docPr id="5" name="Рисунок 5"/>
-            <wp:cNvGraphicFramePr>
-              <a:graphicFrameLocks xmlns:a="http://schemas.openxmlformats.org/drawingml/2006/main" noChangeAspect="1"/>
-            </wp:cNvGraphicFramePr>
-            <a:graphic xmlns:a="http://schemas.openxmlformats.org/drawingml/2006/main">
-              <a:graphicData uri="http://schemas.openxmlformats.org/drawingml/2006/picture">
-                <pic:pic xmlns:pic="http://schemas.openxmlformats.org/drawingml/2006/picture">
-                  <pic:nvPicPr>
-                    <pic:cNvPr id="5" name="Рисунок 5"/>
-                    <pic:cNvPicPr/>
-                  </pic:nvPicPr>
-                  <pic:blipFill>
-                    <a:blip r:embed="rId11" cstate="print">
-                      <a:extLst>
-                        <a:ext uri="{28A0092B-C50C-407E-A947-70E740481C1C}">
-                          <a14:useLocalDpi xmlns:a14="http://schemas.microsoft.com/office/drawing/2010/main" val="0"/>
-                        </a:ext>
-                      </a:extLst>
-                    </a:blip>
-                    <a:stretch>
-                      <a:fillRect/>
-                    </a:stretch>
-                  </pic:blipFill>
-                  <pic:spPr>
-                    <a:xfrm>
-                      <a:off x="0" y="0"/>
-                      <a:ext cx="2428244" cy="2305190"/>
-                    </a:xfrm>
-                    <a:prstGeom prst="rect">
-                      <a:avLst/>
-                    </a:prstGeom>
-                  </pic:spPr>
-                </pic:pic>
-              </a:graphicData>
-            </a:graphic>
-          </wp:inline>
-        </w:drawing>
-      </w:r>
-    </w:p>
-    <w:p>
-      <w:pPr>
-        <w:spacing w:after="0" w:line="360" w:lineRule="auto"/>
-        <w:jc w:val="center"/>
-        <w:rPr>
-          <w:rFonts w:ascii="Times New Roman" w:eastAsia="Times New Roman" w:hAnsi="Times New Roman" w:cs="Times New Roman"/>
-          <w:sz w:val="28"/>
-          <w:szCs w:val="28"/>
-        </w:rPr>
-      </w:pPr>
-      <m:oMathPara>
-        <m:oMath>
-          <m:r>
-            <w:rPr>
-              <w:rFonts w:ascii="Cambria Math" w:eastAsia="Times New Roman" w:hAnsi="Cambria Math" w:cs="Times New Roman"/>
-              <w:sz w:val="28"/>
-              <w:szCs w:val="28"/>
-              <w:lang w:val="en-US"/>
-            </w:rPr>
-            <m:t>x</m:t>
-          </m:r>
-          <m:r>
-            <w:rPr>
-              <w:rFonts w:ascii="Cambria Math" w:eastAsia="Times New Roman" w:hAnsi="Cambria Math" w:cs="Times New Roman"/>
-              <w:sz w:val="28"/>
-              <w:szCs w:val="28"/>
-            </w:rPr>
-            <m:t>=R∙</m:t>
-          </m:r>
-          <m:func>
-            <m:funcPr>
-              <m:ctrlPr>
-                <w:rPr>
-                  <w:rFonts w:ascii="Cambria Math" w:eastAsia="Times New Roman" w:hAnsi="Cambria Math" w:cs="Times New Roman"/>
-                  <w:i/>
-                  <w:sz w:val="28"/>
-                  <w:szCs w:val="28"/>
-                </w:rPr>
-              </m:ctrlPr>
-            </m:funcPr>
-            <m:fName>
-              <m:r>
-                <m:rPr>
-                  <m:sty m:val="p"/>
-                </m:rPr>
-                <w:rPr>
-                  <w:rFonts w:ascii="Cambria Math" w:eastAsia="Times New Roman" w:hAnsi="Cambria Math" w:cs="Times New Roman"/>
-                  <w:sz w:val="28"/>
-                  <w:szCs w:val="28"/>
-                </w:rPr>
-                <m:t>cos</m:t>
-              </m:r>
-            </m:fName>
-            <m:e>
-              <m:r>
-                <w:rPr>
-                  <w:rFonts w:ascii="Cambria Math" w:eastAsia="Times New Roman" w:hAnsi="Cambria Math" w:cs="Times New Roman"/>
-                  <w:sz w:val="28"/>
-                  <w:szCs w:val="28"/>
-                </w:rPr>
-                <m:t>α</m:t>
-              </m:r>
-            </m:e>
-          </m:func>
-          <m:r>
-            <w:rPr>
-              <w:rFonts w:ascii="Cambria Math" w:eastAsia="Times New Roman" w:hAnsi="Cambria Math" w:cs="Times New Roman"/>
-              <w:sz w:val="28"/>
-              <w:szCs w:val="28"/>
-            </w:rPr>
-            <m:t>+0</m:t>
-          </m:r>
-        </m:oMath>
-      </m:oMathPara>
-    </w:p>
-    <w:p>
-      <w:pPr>
-        <w:spacing w:after="0" w:line="360" w:lineRule="auto"/>
-        <w:jc w:val="center"/>
-        <w:rPr>
-          <w:rFonts w:ascii="Times New Roman" w:eastAsia="Times New Roman" w:hAnsi="Times New Roman" w:cs="Times New Roman"/>
-          <w:sz w:val="28"/>
-          <w:szCs w:val="28"/>
-        </w:rPr>
-      </w:pPr>
-      <m:oMathPara>
-        <m:oMath>
-          <m:r>
-            <w:rPr>
-              <w:rFonts w:ascii="Cambria Math" w:eastAsia="Times New Roman" w:hAnsi="Cambria Math" w:cs="Times New Roman"/>
-              <w:sz w:val="28"/>
-              <w:szCs w:val="28"/>
-              <w:lang w:val="en-US"/>
-            </w:rPr>
-            <m:t>y</m:t>
-          </m:r>
-          <m:r>
-            <w:rPr>
-              <w:rFonts w:ascii="Cambria Math" w:eastAsia="Times New Roman" w:hAnsi="Cambria Math" w:cs="Times New Roman"/>
-              <w:sz w:val="28"/>
-              <w:szCs w:val="28"/>
-            </w:rPr>
-            <m:t>=R∙</m:t>
-          </m:r>
-          <m:func>
-            <m:funcPr>
-              <m:ctrlPr>
-                <w:rPr>
-                  <w:rFonts w:ascii="Cambria Math" w:eastAsia="Times New Roman" w:hAnsi="Cambria Math" w:cs="Times New Roman"/>
-                  <w:i/>
-                  <w:sz w:val="28"/>
-                  <w:szCs w:val="28"/>
-                </w:rPr>
-              </m:ctrlPr>
-            </m:funcPr>
-            <m:fName>
-              <m:r>
-                <m:rPr>
-                  <m:sty m:val="p"/>
-                </m:rPr>
-                <w:rPr>
-                  <w:rFonts w:ascii="Cambria Math" w:eastAsia="Times New Roman" w:hAnsi="Cambria Math" w:cs="Times New Roman"/>
-                  <w:sz w:val="28"/>
-                  <w:szCs w:val="28"/>
-                </w:rPr>
-                <m:t>sin</m:t>
-              </m:r>
-            </m:fName>
-            <m:e>
-              <m:r>
-                <w:rPr>
-                  <w:rFonts w:ascii="Cambria Math" w:eastAsia="Times New Roman" w:hAnsi="Cambria Math" w:cs="Times New Roman"/>
-                  <w:sz w:val="28"/>
-                  <w:szCs w:val="28"/>
-                </w:rPr>
-                <m:t>α</m:t>
-              </m:r>
-            </m:e>
-          </m:func>
-          <m:r>
-            <w:rPr>
-              <w:rFonts w:ascii="Cambria Math" w:eastAsia="Times New Roman" w:hAnsi="Cambria Math" w:cs="Times New Roman"/>
-              <w:sz w:val="28"/>
-              <w:szCs w:val="28"/>
-            </w:rPr>
-            <m:t>+0</m:t>
-          </m:r>
-        </m:oMath>
-      </m:oMathPara>
-    </w:p>
-    <w:p>
-      <w:pPr>
-        <w:spacing w:after="0" w:line="360" w:lineRule="auto"/>
-        <w:rPr>
-          <w:rFonts w:ascii="Times New Roman" w:eastAsia="Times New Roman" w:hAnsi="Times New Roman" w:cs="Times New Roman"/>
-          <w:sz w:val="28"/>
-          <w:szCs w:val="28"/>
-        </w:rPr>
-      </w:pPr>
-      <w:r>
-        <w:rPr>
-          <w:rFonts w:ascii="Times New Roman" w:eastAsia="Times New Roman" w:hAnsi="Times New Roman" w:cs="Times New Roman"/>
-          <w:sz w:val="28"/>
-          <w:szCs w:val="28"/>
-        </w:rPr>
-        <w:t xml:space="preserve">Для </w:t>
-      </w:r>
-      <w:r>
-        <w:rPr>
-          <w:rFonts w:ascii="Times New Roman" w:eastAsia="Times New Roman" w:hAnsi="Times New Roman" w:cs="Times New Roman"/>
-          <w:sz w:val="28"/>
-          <w:szCs w:val="28"/>
-        </w:rPr>
-        <w:t xml:space="preserve">заданного </w:t>
-      </w:r>
-      <w:r>
-        <w:rPr>
-          <w:rFonts w:ascii="Times New Roman" w:eastAsia="Times New Roman" w:hAnsi="Times New Roman" w:cs="Times New Roman"/>
-          <w:sz w:val="28"/>
-          <w:szCs w:val="28"/>
-        </w:rPr>
-        <w:t>треугольника:</w:t>
-      </w:r>
-    </w:p>
-    <w:p>
-      <w:pPr>
-        <w:spacing w:after="0" w:line="360" w:lineRule="auto"/>
-        <w:ind w:left="720"/>
-        <w:rPr>
-          <w:rFonts w:ascii="Times New Roman" w:eastAsia="Times New Roman" w:hAnsi="Times New Roman" w:cs="Times New Roman"/>
-          <w:sz w:val="28"/>
-          <w:szCs w:val="28"/>
-        </w:rPr>
-      </w:pPr>
-      <w:proofErr w:type="gramStart"/>
-      <w:r>
-        <w:rPr>
-          <w:rFonts w:ascii="Times New Roman" w:eastAsia="Times New Roman" w:hAnsi="Times New Roman" w:cs="Times New Roman"/>
-          <w:sz w:val="28"/>
-          <w:szCs w:val="28"/>
-          <w:lang w:val="en-US"/>
-        </w:rPr>
-        <w:t>vertex</w:t>
-      </w:r>
-      <w:r>
-        <w:rPr>
-          <w:rFonts w:ascii="Times New Roman" w:eastAsia="Times New Roman" w:hAnsi="Times New Roman" w:cs="Times New Roman"/>
-          <w:sz w:val="28"/>
-          <w:szCs w:val="28"/>
-        </w:rPr>
-        <w:t>[</w:t>
-      </w:r>
-      <w:proofErr w:type="gramEnd"/>
-      <w:r>
-        <w:rPr>
-          <w:rFonts w:ascii="Times New Roman" w:eastAsia="Times New Roman" w:hAnsi="Times New Roman" w:cs="Times New Roman"/>
-          <w:sz w:val="28"/>
-          <w:szCs w:val="28"/>
-        </w:rPr>
-        <w:t xml:space="preserve">0] –  </w:t>
-      </w:r>
-      <m:oMath>
-        <m:r>
-          <w:rPr>
-            <w:rFonts w:ascii="Cambria Math" w:eastAsia="Times New Roman" w:hAnsi="Cambria Math" w:cs="Times New Roman"/>
-            <w:sz w:val="28"/>
-            <w:szCs w:val="28"/>
-          </w:rPr>
-          <m:t>α</m:t>
-        </m:r>
-        <m:r>
-          <w:rPr>
-            <w:rFonts w:ascii="Cambria Math" w:eastAsia="Times New Roman" w:hAnsi="Cambria Math" w:cs="Times New Roman"/>
-            <w:sz w:val="28"/>
-            <w:szCs w:val="28"/>
-          </w:rPr>
-          <m:t>=0</m:t>
-        </m:r>
-      </m:oMath>
-      <w:r>
-        <w:rPr>
-          <w:rFonts w:ascii="Times New Roman" w:eastAsia="Times New Roman" w:hAnsi="Times New Roman" w:cs="Times New Roman"/>
-          <w:sz w:val="28"/>
-          <w:szCs w:val="28"/>
-        </w:rPr>
-        <w:t>;</w:t>
-      </w:r>
-    </w:p>
-    <w:p>
-      <w:pPr>
-        <w:spacing w:after="0" w:line="360" w:lineRule="auto"/>
-        <w:ind w:left="720"/>
-        <w:rPr>
-          <w:rFonts w:ascii="Times New Roman" w:eastAsia="Times New Roman" w:hAnsi="Times New Roman" w:cs="Times New Roman"/>
-          <w:bCs/>
-          <w:sz w:val="28"/>
-          <w:szCs w:val="28"/>
-          <w:lang w:val="en-US"/>
-        </w:rPr>
-      </w:pPr>
-      <w:proofErr w:type="gramStart"/>
-      <w:r>
-        <w:rPr>
-          <w:rFonts w:ascii="Times New Roman" w:eastAsia="Times New Roman" w:hAnsi="Times New Roman" w:cs="Times New Roman"/>
-          <w:sz w:val="28"/>
-          <w:szCs w:val="28"/>
-          <w:lang w:val="en-US"/>
-        </w:rPr>
-        <w:t>vertex</w:t>
-      </w:r>
-      <w:r>
-        <w:rPr>
-          <w:rFonts w:ascii="Times New Roman" w:eastAsia="Times New Roman" w:hAnsi="Times New Roman" w:cs="Times New Roman"/>
-          <w:sz w:val="28"/>
-          <w:szCs w:val="28"/>
-          <w:lang w:val="en-US"/>
-        </w:rPr>
-        <w:t>[</w:t>
-      </w:r>
-      <w:proofErr w:type="gramEnd"/>
-      <w:r>
-        <w:rPr>
-          <w:rFonts w:ascii="Times New Roman" w:eastAsia="Times New Roman" w:hAnsi="Times New Roman" w:cs="Times New Roman"/>
-          <w:sz w:val="28"/>
-          <w:szCs w:val="28"/>
-          <w:lang w:val="en-US"/>
-        </w:rPr>
-        <w:t xml:space="preserve">1] –  </w:t>
-      </w:r>
-      <m:oMath>
-        <m:r>
-          <w:rPr>
-            <w:rFonts w:ascii="Cambria Math" w:eastAsia="Times New Roman" w:hAnsi="Cambria Math" w:cs="Times New Roman"/>
-            <w:sz w:val="28"/>
-            <w:szCs w:val="28"/>
-          </w:rPr>
-          <m:t>α</m:t>
-        </m:r>
-        <m:r>
-          <w:rPr>
-            <w:rFonts w:ascii="Cambria Math" w:eastAsia="Times New Roman" w:hAnsi="Cambria Math" w:cs="Times New Roman"/>
-            <w:sz w:val="28"/>
-            <w:szCs w:val="28"/>
-            <w:lang w:val="en-US"/>
-          </w:rPr>
-          <m:t>=120°=2</m:t>
-        </m:r>
-        <m:r>
-          <w:rPr>
-            <w:rFonts w:ascii="Cambria Math" w:eastAsia="Times New Roman" w:hAnsi="Cambria Math" w:cs="Times New Roman"/>
-            <w:sz w:val="28"/>
-            <w:szCs w:val="28"/>
-          </w:rPr>
-          <m:t>π</m:t>
-        </m:r>
-        <m:r>
-          <w:rPr>
-            <w:rFonts w:ascii="Cambria Math" w:eastAsia="Times New Roman" w:hAnsi="Cambria Math" w:cs="Times New Roman"/>
-            <w:sz w:val="28"/>
-            <w:szCs w:val="28"/>
-            <w:lang w:val="en-US"/>
-          </w:rPr>
-          <m:t>/3</m:t>
-        </m:r>
-      </m:oMath>
-      <w:r>
-        <w:rPr>
-          <w:rFonts w:ascii="Times New Roman" w:eastAsia="Times New Roman" w:hAnsi="Times New Roman" w:cs="Times New Roman"/>
-          <w:sz w:val="28"/>
-          <w:szCs w:val="28"/>
-          <w:lang w:val="en-US"/>
-        </w:rPr>
-        <w:t>;</w:t>
-      </w:r>
-    </w:p>
-    <w:p>
-      <w:pPr>
-        <w:spacing w:after="0" w:line="360" w:lineRule="auto"/>
-        <w:ind w:left="720"/>
-        <w:rPr>
-          <w:rFonts w:ascii="Times New Roman" w:eastAsia="Times New Roman" w:hAnsi="Times New Roman" w:cs="Times New Roman"/>
-          <w:bCs/>
-          <w:sz w:val="28"/>
-          <w:szCs w:val="28"/>
-          <w:lang w:val="en-US"/>
-        </w:rPr>
-      </w:pPr>
-      <w:proofErr w:type="gramStart"/>
-      <w:r>
-        <w:rPr>
-          <w:rFonts w:ascii="Times New Roman" w:eastAsia="Times New Roman" w:hAnsi="Times New Roman" w:cs="Times New Roman"/>
-          <w:sz w:val="28"/>
-          <w:szCs w:val="28"/>
-          <w:lang w:val="en-US"/>
-        </w:rPr>
-        <w:t>vertex</w:t>
-      </w:r>
-      <w:r>
-        <w:rPr>
-          <w:rFonts w:ascii="Times New Roman" w:eastAsia="Times New Roman" w:hAnsi="Times New Roman" w:cs="Times New Roman"/>
-          <w:sz w:val="28"/>
-          <w:szCs w:val="28"/>
-          <w:lang w:val="en-US"/>
-        </w:rPr>
-        <w:t>[</w:t>
-      </w:r>
-      <w:proofErr w:type="gramEnd"/>
-      <w:r>
-        <w:rPr>
-          <w:rFonts w:ascii="Times New Roman" w:eastAsia="Times New Roman" w:hAnsi="Times New Roman" w:cs="Times New Roman"/>
-          <w:sz w:val="28"/>
-          <w:szCs w:val="28"/>
-          <w:lang w:val="en-US"/>
-        </w:rPr>
-        <w:t xml:space="preserve">2] –  </w:t>
-      </w:r>
-      <m:oMath>
-        <m:r>
-          <w:rPr>
-            <w:rFonts w:ascii="Cambria Math" w:eastAsia="Times New Roman" w:hAnsi="Cambria Math" w:cs="Times New Roman"/>
-            <w:sz w:val="28"/>
-            <w:szCs w:val="28"/>
-          </w:rPr>
-          <m:t>α</m:t>
-        </m:r>
-        <m:r>
-          <w:rPr>
-            <w:rFonts w:ascii="Cambria Math" w:eastAsia="Times New Roman" w:hAnsi="Cambria Math" w:cs="Times New Roman"/>
-            <w:sz w:val="28"/>
-            <w:szCs w:val="28"/>
-            <w:lang w:val="en-US"/>
-          </w:rPr>
-          <m:t>=240°=4</m:t>
-        </m:r>
-        <m:r>
-          <w:rPr>
-            <w:rFonts w:ascii="Cambria Math" w:eastAsia="Times New Roman" w:hAnsi="Cambria Math" w:cs="Times New Roman"/>
-            <w:sz w:val="28"/>
-            <w:szCs w:val="28"/>
-          </w:rPr>
-          <m:t>π</m:t>
-        </m:r>
-        <m:r>
-          <w:rPr>
-            <w:rFonts w:ascii="Cambria Math" w:eastAsia="Times New Roman" w:hAnsi="Cambria Math" w:cs="Times New Roman"/>
-            <w:sz w:val="28"/>
-            <w:szCs w:val="28"/>
-            <w:lang w:val="en-US"/>
-          </w:rPr>
-          <m:t>/3</m:t>
-        </m:r>
-      </m:oMath>
-      <w:r>
-        <w:rPr>
-          <w:rFonts w:ascii="Times New Roman" w:eastAsia="Times New Roman" w:hAnsi="Times New Roman" w:cs="Times New Roman"/>
-          <w:sz w:val="28"/>
-          <w:szCs w:val="28"/>
-          <w:lang w:val="en-US"/>
-        </w:rPr>
-        <w:t>;</w:t>
-      </w:r>
-    </w:p>
-    <w:p>
-      <w:pPr>
-        <w:spacing w:after="0" w:line="360" w:lineRule="auto"/>
-        <w:rPr>
-          <w:rFonts w:ascii="Times New Roman" w:eastAsia="Times New Roman" w:hAnsi="Times New Roman" w:cs="Times New Roman"/>
-          <w:bCs/>
-          <w:sz w:val="28"/>
-          <w:szCs w:val="28"/>
-          <w:lang w:val="en-US"/>
-        </w:rPr>
-      </w:pPr>
+          <w:rFonts w:ascii="Times New Roman" w:hAnsi="Times New Roman" w:cs="Times New Roman"/>
+          <w:sz w:val="28"/>
+          <w:szCs w:val="28"/>
+          <w:lang w:eastAsia="ja-JP"/>
+        </w:rPr>
+        <w:t>»</w:t>
+      </w:r>
+      <w:r>
+        <w:rPr>
+          <w:rFonts w:ascii="Times New Roman" w:hAnsi="Times New Roman" w:cs="Times New Roman"/>
+          <w:sz w:val="28"/>
+          <w:szCs w:val="28"/>
+          <w:lang w:eastAsia="ja-JP"/>
+        </w:rPr>
+        <w:t>.</w:t>
+      </w:r>
     </w:p>
     <w:p>
       <w:pPr>
@@ -4865,22 +4303,114 @@
       <w:pPr>
         <w:spacing w:after="0" w:line="360" w:lineRule="auto"/>
         <w:rPr>
-          <w:rFonts w:ascii="Times New Roman" w:eastAsia="Times New Roman" w:hAnsi="Times New Roman" w:cs="Times New Roman"/>
-          <w:bCs/>
-          <w:sz w:val="28"/>
-          <w:szCs w:val="28"/>
-          <w:lang w:val="en-US"/>
-        </w:rPr>
-      </w:pPr>
-      <w:r>
-        <w:rPr>
-          <w:rFonts w:ascii="Times New Roman" w:eastAsia="Times New Roman" w:hAnsi="Times New Roman" w:cs="Times New Roman"/>
-          <w:bCs/>
-          <w:sz w:val="28"/>
-          <w:szCs w:val="28"/>
-          <w:lang w:val="en-US"/>
-        </w:rPr>
-        <w:t>#include &lt;iostream&gt;</w:t>
+          <w:rFonts w:ascii="Times New Roman" w:hAnsi="Times New Roman" w:cs="Times New Roman"/>
+          <w:b/>
+          <w:bCs/>
+          <w:i/>
+          <w:sz w:val="28"/>
+          <w:szCs w:val="28"/>
+          <w:u w:val="single"/>
+          <w:lang w:val="en-US" w:eastAsia="ja-JP"/>
+        </w:rPr>
+      </w:pPr>
+      <w:r>
+        <w:rPr>
+          <w:rFonts w:ascii="Times New Roman" w:hAnsi="Times New Roman" w:cs="Times New Roman"/>
+          <w:b/>
+          <w:bCs/>
+          <w:sz w:val="28"/>
+          <w:szCs w:val="28"/>
+          <w:u w:val="single"/>
+          <w:lang w:eastAsia="ja-JP"/>
+        </w:rPr>
+        <w:t>Файл</w:t>
+      </w:r>
+      <w:r>
+        <w:rPr>
+          <w:rFonts w:ascii="Times New Roman" w:hAnsi="Times New Roman" w:cs="Times New Roman"/>
+          <w:b/>
+          <w:bCs/>
+          <w:sz w:val="28"/>
+          <w:szCs w:val="28"/>
+          <w:u w:val="single"/>
+          <w:lang w:val="en-US" w:eastAsia="ja-JP"/>
+        </w:rPr>
+        <w:t xml:space="preserve"> </w:t>
+      </w:r>
+      <w:r>
+        <w:rPr>
+          <w:rFonts w:ascii="Times New Roman" w:hAnsi="Times New Roman" w:cs="Times New Roman"/>
+          <w:b/>
+          <w:bCs/>
+          <w:i/>
+          <w:sz w:val="28"/>
+          <w:szCs w:val="28"/>
+          <w:u w:val="single"/>
+          <w:lang w:val="en-US" w:eastAsia="ja-JP"/>
+        </w:rPr>
+        <w:t>Alpha.hpp:</w:t>
+      </w:r>
+    </w:p>
+    <w:p>
+      <w:pPr>
+        <w:spacing w:after="0" w:line="360" w:lineRule="auto"/>
+        <w:rPr>
+          <w:rFonts w:ascii="Times New Roman" w:eastAsia="Times New Roman" w:hAnsi="Times New Roman" w:cs="Times New Roman"/>
+          <w:bCs/>
+          <w:sz w:val="28"/>
+          <w:szCs w:val="28"/>
+          <w:lang w:val="en-US"/>
+        </w:rPr>
+      </w:pPr>
+      <w:r>
+        <w:rPr>
+          <w:rFonts w:ascii="Times New Roman" w:eastAsia="Times New Roman" w:hAnsi="Times New Roman" w:cs="Times New Roman"/>
+          <w:bCs/>
+          <w:sz w:val="28"/>
+          <w:szCs w:val="28"/>
+          <w:lang w:val="en-US"/>
+        </w:rPr>
+        <w:t>#</w:t>
+      </w:r>
+      <w:r>
+        <w:rPr>
+          <w:rFonts w:ascii="Times New Roman" w:eastAsia="Times New Roman" w:hAnsi="Times New Roman" w:cs="Times New Roman"/>
+          <w:bCs/>
+          <w:sz w:val="28"/>
+          <w:szCs w:val="28"/>
+          <w:lang w:val="en-US"/>
+        </w:rPr>
+        <w:t>include</w:t>
+      </w:r>
+      <w:r>
+        <w:rPr>
+          <w:rFonts w:ascii="Times New Roman" w:eastAsia="Times New Roman" w:hAnsi="Times New Roman" w:cs="Times New Roman"/>
+          <w:bCs/>
+          <w:sz w:val="28"/>
+          <w:szCs w:val="28"/>
+          <w:lang w:val="en-US"/>
+        </w:rPr>
+        <w:t xml:space="preserve"> &lt;</w:t>
+      </w:r>
+      <w:r>
+        <w:rPr>
+          <w:rFonts w:ascii="Times New Roman" w:eastAsia="Times New Roman" w:hAnsi="Times New Roman" w:cs="Times New Roman"/>
+          <w:bCs/>
+          <w:sz w:val="28"/>
+          <w:szCs w:val="28"/>
+          <w:lang w:val="en-US"/>
+        </w:rPr>
+        <w:t>iostream</w:t>
+      </w:r>
+      <w:r>
+        <w:rPr>
+          <w:rFonts w:ascii="Times New Roman" w:eastAsia="Times New Roman" w:hAnsi="Times New Roman" w:cs="Times New Roman"/>
+          <w:bCs/>
+          <w:sz w:val="28"/>
+          <w:szCs w:val="28"/>
+          <w:lang w:val="en-US"/>
+        </w:rPr>
+        <w:t>&gt;</w:t>
       </w:r>
     </w:p>
     <w:p>
@@ -5046,63 +4576,73 @@
           <w:szCs w:val="28"/>
           <w:lang w:val="en-US"/>
         </w:rPr>
-        <w:t xml:space="preserve">    </w:t>
-      </w:r>
-      <w:proofErr w:type="gramStart"/>
-      <w:r>
-        <w:rPr>
-          <w:rFonts w:ascii="Times New Roman" w:eastAsia="Times New Roman" w:hAnsi="Times New Roman" w:cs="Times New Roman"/>
-          <w:bCs/>
-          <w:sz w:val="28"/>
-          <w:szCs w:val="28"/>
-          <w:lang w:val="en-US"/>
-        </w:rPr>
-        <w:t>Alpha(</w:t>
-      </w:r>
-      <w:proofErr w:type="gramEnd"/>
-      <w:r>
-        <w:rPr>
-          <w:rFonts w:ascii="Times New Roman" w:eastAsia="Times New Roman" w:hAnsi="Times New Roman" w:cs="Times New Roman"/>
-          <w:bCs/>
-          <w:sz w:val="28"/>
-          <w:szCs w:val="28"/>
-          <w:lang w:val="en-US"/>
-        </w:rPr>
-        <w:t>char *s);</w:t>
-      </w:r>
-    </w:p>
-    <w:p>
-      <w:pPr>
-        <w:spacing w:after="0" w:line="360" w:lineRule="auto"/>
-        <w:rPr>
-          <w:rFonts w:ascii="Times New Roman" w:eastAsia="Times New Roman" w:hAnsi="Times New Roman" w:cs="Times New Roman"/>
-          <w:bCs/>
-          <w:sz w:val="28"/>
-          <w:szCs w:val="28"/>
-          <w:lang w:val="en-US"/>
-        </w:rPr>
-      </w:pPr>
-    </w:p>
-    <w:p>
-      <w:pPr>
-        <w:spacing w:after="0" w:line="360" w:lineRule="auto"/>
-        <w:rPr>
-          <w:rFonts w:ascii="Times New Roman" w:eastAsia="Times New Roman" w:hAnsi="Times New Roman" w:cs="Times New Roman"/>
-          <w:bCs/>
-          <w:sz w:val="28"/>
-          <w:szCs w:val="28"/>
-          <w:lang w:val="en-US"/>
-        </w:rPr>
-      </w:pPr>
-      <w:r>
-        <w:rPr>
-          <w:rFonts w:ascii="Times New Roman" w:eastAsia="Times New Roman" w:hAnsi="Times New Roman" w:cs="Times New Roman"/>
-          <w:bCs/>
-          <w:sz w:val="28"/>
-          <w:szCs w:val="28"/>
-          <w:lang w:val="en-US"/>
-        </w:rPr>
-        <w:t xml:space="preserve">    Alpha operator</w:t>
+        <w:t xml:space="preserve">    Alpha</w:t>
+      </w:r>
+      <w:r>
+        <w:rPr>
+          <w:rFonts w:ascii="Times New Roman" w:eastAsia="Times New Roman" w:hAnsi="Times New Roman" w:cs="Times New Roman"/>
+          <w:bCs/>
+          <w:sz w:val="28"/>
+          <w:szCs w:val="28"/>
+          <w:lang w:val="en-US"/>
+        </w:rPr>
+        <w:t xml:space="preserve"> </w:t>
+      </w:r>
+      <w:r>
+        <w:rPr>
+          <w:rFonts w:ascii="Times New Roman" w:eastAsia="Times New Roman" w:hAnsi="Times New Roman" w:cs="Times New Roman"/>
+          <w:bCs/>
+          <w:sz w:val="28"/>
+          <w:szCs w:val="28"/>
+          <w:lang w:val="en-US"/>
+        </w:rPr>
+        <w:t>(char *s);</w:t>
+      </w:r>
+    </w:p>
+    <w:p>
+      <w:pPr>
+        <w:spacing w:after="0" w:line="360" w:lineRule="auto"/>
+        <w:rPr>
+          <w:rFonts w:ascii="Times New Roman" w:eastAsia="Times New Roman" w:hAnsi="Times New Roman" w:cs="Times New Roman"/>
+          <w:bCs/>
+          <w:sz w:val="28"/>
+          <w:szCs w:val="28"/>
+          <w:lang w:val="en-US"/>
+        </w:rPr>
+      </w:pPr>
+    </w:p>
+    <w:p>
+      <w:pPr>
+        <w:spacing w:after="0" w:line="360" w:lineRule="auto"/>
+        <w:rPr>
+          <w:rFonts w:ascii="Times New Roman" w:eastAsia="Times New Roman" w:hAnsi="Times New Roman" w:cs="Times New Roman"/>
+          <w:bCs/>
+          <w:sz w:val="28"/>
+          <w:szCs w:val="28"/>
+          <w:lang w:val="en-US"/>
+        </w:rPr>
+      </w:pPr>
+      <w:r>
+        <w:rPr>
+          <w:rFonts w:ascii="Times New Roman" w:eastAsia="Times New Roman" w:hAnsi="Times New Roman" w:cs="Times New Roman"/>
+          <w:bCs/>
+          <w:sz w:val="28"/>
+          <w:szCs w:val="28"/>
+          <w:lang w:val="en-US"/>
+        </w:rPr>
+        <w:t xml:space="preserve">    Alpha op</w:t>
+      </w:r>
+      <w:bookmarkStart w:id="2" w:name="_GoBack"/>
+      <w:bookmarkEnd w:id="2"/>
+      <w:r>
+        <w:rPr>
+          <w:rFonts w:ascii="Times New Roman" w:eastAsia="Times New Roman" w:hAnsi="Times New Roman" w:cs="Times New Roman"/>
+          <w:bCs/>
+          <w:sz w:val="28"/>
+          <w:szCs w:val="28"/>
+          <w:lang w:val="en-US"/>
+        </w:rPr>
+        <w:t>erator</w:t>
       </w:r>
       <w:proofErr w:type="gramStart"/>
       <w:r>
@@ -5269,14 +4809,16 @@
           <w:bCs/>
           <w:sz w:val="28"/>
           <w:szCs w:val="28"/>
-        </w:rPr>
-      </w:pPr>
-      <w:r>
-        <w:rPr>
-          <w:rFonts w:ascii="Times New Roman" w:eastAsia="Times New Roman" w:hAnsi="Times New Roman" w:cs="Times New Roman"/>
-          <w:bCs/>
-          <w:sz w:val="28"/>
-          <w:szCs w:val="28"/>
+          <w:lang w:val="en-US"/>
+        </w:rPr>
+      </w:pPr>
+      <w:r>
+        <w:rPr>
+          <w:rFonts w:ascii="Times New Roman" w:eastAsia="Times New Roman" w:hAnsi="Times New Roman" w:cs="Times New Roman"/>
+          <w:bCs/>
+          <w:sz w:val="28"/>
+          <w:szCs w:val="28"/>
+          <w:lang w:val="en-US"/>
         </w:rPr>
         <w:t>};</w:t>
       </w:r>
@@ -5289,6 +4831,158 @@
           <w:bCs/>
           <w:sz w:val="28"/>
           <w:szCs w:val="28"/>
+          <w:lang w:val="en-US"/>
+        </w:rPr>
+      </w:pPr>
+    </w:p>
+    <w:p>
+      <w:pPr>
+        <w:spacing w:after="0" w:line="360" w:lineRule="auto"/>
+        <w:rPr>
+          <w:rFonts w:ascii="Times New Roman" w:hAnsi="Times New Roman" w:cs="Times New Roman"/>
+          <w:b/>
+          <w:bCs/>
+          <w:i/>
+          <w:sz w:val="28"/>
+          <w:szCs w:val="28"/>
+          <w:u w:val="single"/>
+          <w:lang w:val="en-US" w:eastAsia="ja-JP"/>
+        </w:rPr>
+      </w:pPr>
+      <w:r>
+        <w:rPr>
+          <w:rFonts w:ascii="Times New Roman" w:hAnsi="Times New Roman" w:cs="Times New Roman"/>
+          <w:b/>
+          <w:bCs/>
+          <w:sz w:val="28"/>
+          <w:szCs w:val="28"/>
+          <w:u w:val="single"/>
+          <w:lang w:eastAsia="ja-JP"/>
+        </w:rPr>
+        <w:t>Файл</w:t>
+      </w:r>
+      <w:r>
+        <w:rPr>
+          <w:rFonts w:ascii="Times New Roman" w:hAnsi="Times New Roman" w:cs="Times New Roman"/>
+          <w:b/>
+          <w:bCs/>
+          <w:sz w:val="28"/>
+          <w:szCs w:val="28"/>
+          <w:u w:val="single"/>
+          <w:lang w:val="en-US" w:eastAsia="ja-JP"/>
+        </w:rPr>
+        <w:t xml:space="preserve"> </w:t>
+      </w:r>
+      <w:r>
+        <w:rPr>
+          <w:rFonts w:ascii="Times New Roman" w:hAnsi="Times New Roman" w:cs="Times New Roman"/>
+          <w:b/>
+          <w:bCs/>
+          <w:i/>
+          <w:sz w:val="28"/>
+          <w:szCs w:val="28"/>
+          <w:u w:val="single"/>
+          <w:lang w:val="en-US" w:eastAsia="ja-JP"/>
+        </w:rPr>
+        <w:t>m</w:t>
+      </w:r>
+      <w:r>
+        <w:rPr>
+          <w:rFonts w:ascii="Times New Roman" w:hAnsi="Times New Roman" w:cs="Times New Roman"/>
+          <w:b/>
+          <w:bCs/>
+          <w:i/>
+          <w:sz w:val="28"/>
+          <w:szCs w:val="28"/>
+          <w:u w:val="single"/>
+          <w:lang w:val="en-US" w:eastAsia="ja-JP"/>
+        </w:rPr>
+        <w:t>a</w:t>
+      </w:r>
+      <w:r>
+        <w:rPr>
+          <w:rFonts w:ascii="Times New Roman" w:hAnsi="Times New Roman" w:cs="Times New Roman"/>
+          <w:b/>
+          <w:bCs/>
+          <w:i/>
+          <w:sz w:val="28"/>
+          <w:szCs w:val="28"/>
+          <w:u w:val="single"/>
+          <w:lang w:val="en-US" w:eastAsia="ja-JP"/>
+        </w:rPr>
+        <w:t>in</w:t>
+      </w:r>
+      <w:r>
+        <w:rPr>
+          <w:rFonts w:ascii="Times New Roman" w:hAnsi="Times New Roman" w:cs="Times New Roman"/>
+          <w:b/>
+          <w:bCs/>
+          <w:i/>
+          <w:sz w:val="28"/>
+          <w:szCs w:val="28"/>
+          <w:u w:val="single"/>
+          <w:lang w:val="en-US" w:eastAsia="ja-JP"/>
+        </w:rPr>
+        <w:t>.</w:t>
+      </w:r>
+      <w:r>
+        <w:rPr>
+          <w:rFonts w:ascii="Times New Roman" w:hAnsi="Times New Roman" w:cs="Times New Roman"/>
+          <w:b/>
+          <w:bCs/>
+          <w:i/>
+          <w:sz w:val="28"/>
+          <w:szCs w:val="28"/>
+          <w:u w:val="single"/>
+          <w:lang w:val="en-US" w:eastAsia="ja-JP"/>
+        </w:rPr>
+        <w:t>c</w:t>
+      </w:r>
+      <w:r>
+        <w:rPr>
+          <w:rFonts w:ascii="Times New Roman" w:hAnsi="Times New Roman" w:cs="Times New Roman"/>
+          <w:b/>
+          <w:bCs/>
+          <w:i/>
+          <w:sz w:val="28"/>
+          <w:szCs w:val="28"/>
+          <w:u w:val="single"/>
+          <w:lang w:val="en-US" w:eastAsia="ja-JP"/>
+        </w:rPr>
+        <w:t>pp:</w:t>
+      </w:r>
+    </w:p>
+    <w:p>
+      <w:pPr>
+        <w:spacing w:after="0" w:line="360" w:lineRule="auto"/>
+        <w:rPr>
+          <w:rFonts w:ascii="Times New Roman" w:hAnsi="Times New Roman" w:cs="Times New Roman"/>
+          <w:bCs/>
+          <w:sz w:val="28"/>
+          <w:szCs w:val="28"/>
+          <w:lang w:val="en-US" w:eastAsia="ja-JP"/>
+        </w:rPr>
+      </w:pPr>
+      <w:r>
+        <w:rPr>
+          <w:rFonts w:ascii="Times New Roman" w:hAnsi="Times New Roman" w:cs="Times New Roman"/>
+          <w:bCs/>
+          <w:sz w:val="28"/>
+          <w:szCs w:val="28"/>
+          <w:lang w:val="en-US" w:eastAsia="ja-JP"/>
+        </w:rPr>
+        <w:t>#include "Alpha.hpp"</w:t>
+      </w:r>
+    </w:p>
+    <w:p>
+      <w:pPr>
+        <w:spacing w:after="0" w:line="360" w:lineRule="auto"/>
+        <w:rPr>
+          <w:rFonts w:ascii="Times New Roman" w:hAnsi="Times New Roman" w:cs="Times New Roman"/>
+          <w:bCs/>
+          <w:sz w:val="28"/>
+          <w:szCs w:val="28"/>
+          <w:lang w:val="en-US" w:eastAsia="ja-JP"/>
         </w:rPr>
       </w:pPr>
     </w:p>
@@ -5447,8 +5141,6 @@
         </w:rPr>
         <w:t xml:space="preserve">        s++;</w:t>
       </w:r>
-      <w:bookmarkStart w:id="2" w:name="_GoBack"/>
-      <w:bookmarkEnd w:id="2"/>
     </w:p>
     <w:p>
       <w:pPr>
@@ -5517,14 +5209,27 @@
           <w:lang w:val="en-US"/>
         </w:rPr>
       </w:pPr>
-      <w:r>
-        <w:rPr>
-          <w:rFonts w:ascii="Times New Roman" w:eastAsia="Times New Roman" w:hAnsi="Times New Roman" w:cs="Times New Roman"/>
-          <w:bCs/>
-          <w:sz w:val="28"/>
-          <w:szCs w:val="28"/>
-          <w:lang w:val="en-US"/>
-        </w:rPr>
+    </w:p>
+    <w:p>
+      <w:pPr>
+        <w:spacing w:after="0" w:line="360" w:lineRule="auto"/>
+        <w:rPr>
+          <w:rFonts w:ascii="Times New Roman" w:eastAsia="Times New Roman" w:hAnsi="Times New Roman" w:cs="Times New Roman"/>
+          <w:bCs/>
+          <w:sz w:val="28"/>
+          <w:szCs w:val="28"/>
+          <w:lang w:val="en-US"/>
+        </w:rPr>
+      </w:pPr>
+      <w:r>
+        <w:rPr>
+          <w:rFonts w:ascii="Times New Roman" w:eastAsia="Times New Roman" w:hAnsi="Times New Roman" w:cs="Times New Roman"/>
+          <w:bCs/>
+          <w:sz w:val="28"/>
+          <w:szCs w:val="28"/>
+          <w:lang w:val="en-US"/>
+        </w:rPr>
+        <w:lastRenderedPageBreak/>
         <w:t xml:space="preserve">Alpha </w:t>
       </w:r>
       <w:proofErr w:type="gramStart"/>
@@ -6511,7 +6216,7 @@
           <w:szCs w:val="28"/>
           <w:lang w:val="en-US"/>
         </w:rPr>
-        <w:t xml:space="preserve">    Alpha set1(</w:t>
+        <w:t xml:space="preserve">    Alpha s1(</w:t>
       </w:r>
       <w:proofErr w:type="spellStart"/>
       <w:proofErr w:type="gramStart"/>
@@ -6567,7 +6272,7 @@
           <w:szCs w:val="28"/>
           <w:lang w:val="en-US"/>
         </w:rPr>
-        <w:t xml:space="preserve">    Alpha set2(</w:t>
+        <w:t xml:space="preserve">    Alpha s2(</w:t>
       </w:r>
       <w:proofErr w:type="spellStart"/>
       <w:proofErr w:type="gramStart"/>
@@ -6635,29 +6340,28 @@
           <w:szCs w:val="28"/>
           <w:lang w:val="en-US"/>
         </w:rPr>
-        <w:t xml:space="preserve">    Alpha result = </w:t>
-      </w:r>
-      <w:proofErr w:type="gramStart"/>
-      <w:r>
-        <w:rPr>
-          <w:rFonts w:ascii="Times New Roman" w:eastAsia="Times New Roman" w:hAnsi="Times New Roman" w:cs="Times New Roman"/>
-          <w:bCs/>
-          <w:sz w:val="28"/>
-          <w:szCs w:val="28"/>
-          <w:lang w:val="en-US"/>
-        </w:rPr>
-        <w:t>~(</w:t>
-      </w:r>
-      <w:proofErr w:type="gramEnd"/>
-      <w:r>
-        <w:rPr>
-          <w:rFonts w:ascii="Times New Roman" w:eastAsia="Times New Roman" w:hAnsi="Times New Roman" w:cs="Times New Roman"/>
-          <w:bCs/>
-          <w:sz w:val="28"/>
-          <w:szCs w:val="28"/>
-          <w:lang w:val="en-US"/>
-        </w:rPr>
-        <w:t>set1 ^ set2);</w:t>
+        <w:lastRenderedPageBreak/>
+        <w:t xml:space="preserve">    Alpha result = ~</w:t>
+      </w:r>
+      <w:r>
+        <w:rPr>
+          <w:rFonts w:ascii="Times New Roman" w:eastAsia="Times New Roman" w:hAnsi="Times New Roman" w:cs="Times New Roman"/>
+          <w:bCs/>
+          <w:sz w:val="28"/>
+          <w:szCs w:val="28"/>
+          <w:lang w:val="en-US"/>
+        </w:rPr>
+        <w:t xml:space="preserve"> </w:t>
+      </w:r>
+      <w:r>
+        <w:rPr>
+          <w:rFonts w:ascii="Times New Roman" w:eastAsia="Times New Roman" w:hAnsi="Times New Roman" w:cs="Times New Roman"/>
+          <w:bCs/>
+          <w:sz w:val="28"/>
+          <w:szCs w:val="28"/>
+          <w:lang w:val="en-US"/>
+        </w:rPr>
+        <w:t>(s1 ^ s2);</w:t>
       </w:r>
     </w:p>
     <w:p>
@@ -6897,7 +6601,7 @@
                     <pic:cNvPicPr/>
                   </pic:nvPicPr>
                   <pic:blipFill>
-                    <a:blip r:embed="rId12"/>
+                    <a:blip r:embed="rId10"/>
                     <a:stretch>
                       <a:fillRect/>
                     </a:stretch>
@@ -6927,8 +6631,8 @@
       </w:r>
     </w:p>
     <w:sectPr>
-      <w:footerReference w:type="default" r:id="rId13"/>
-      <w:footerReference w:type="first" r:id="rId14"/>
+      <w:footerReference w:type="default" r:id="rId11"/>
+      <w:footerReference w:type="first" r:id="rId12"/>
       <w:pgSz w:w="11906" w:h="16838"/>
       <w:pgMar w:top="1134" w:right="851" w:bottom="993" w:left="1417" w:header="0" w:footer="0" w:gutter="0"/>
       <w:pgNumType w:start="0"/>
@@ -7427,6 +7131,92 @@
     </w:lvl>
   </w:abstractNum>
   <w:abstractNum w:abstractNumId="4" w15:restartNumberingAfterBreak="0">
+    <w:nsid w:val="1A53124E"/>
+    <w:multiLevelType w:val="hybridMultilevel"/>
+    <w:tmpl w:val="00B4542A"/>
+    <w:lvl w:ilvl="0" w:tplc="0419000F">
+      <w:start w:val="1"/>
+      <w:numFmt w:val="decimal"/>
+      <w:lvlText w:val="%1."/>
+      <w:lvlJc w:val="left"/>
+      <w:pPr>
+        <w:ind w:left="1428" w:hanging="360"/>
+      </w:pPr>
+    </w:lvl>
+    <w:lvl w:ilvl="1" w:tplc="04190019" w:tentative="1">
+      <w:start w:val="1"/>
+      <w:numFmt w:val="lowerLetter"/>
+      <w:lvlText w:val="%2."/>
+      <w:lvlJc w:val="left"/>
+      <w:pPr>
+        <w:ind w:left="2148" w:hanging="360"/>
+      </w:pPr>
+    </w:lvl>
+    <w:lvl w:ilvl="2" w:tplc="0419001B" w:tentative="1">
+      <w:start w:val="1"/>
+      <w:numFmt w:val="lowerRoman"/>
+      <w:lvlText w:val="%3."/>
+      <w:lvlJc w:val="right"/>
+      <w:pPr>
+        <w:ind w:left="2868" w:hanging="180"/>
+      </w:pPr>
+    </w:lvl>
+    <w:lvl w:ilvl="3" w:tplc="0419000F" w:tentative="1">
+      <w:start w:val="1"/>
+      <w:numFmt w:val="decimal"/>
+      <w:lvlText w:val="%4."/>
+      <w:lvlJc w:val="left"/>
+      <w:pPr>
+        <w:ind w:left="3588" w:hanging="360"/>
+      </w:pPr>
+    </w:lvl>
+    <w:lvl w:ilvl="4" w:tplc="04190019" w:tentative="1">
+      <w:start w:val="1"/>
+      <w:numFmt w:val="lowerLetter"/>
+      <w:lvlText w:val="%5."/>
+      <w:lvlJc w:val="left"/>
+      <w:pPr>
+        <w:ind w:left="4308" w:hanging="360"/>
+      </w:pPr>
+    </w:lvl>
+    <w:lvl w:ilvl="5" w:tplc="0419001B" w:tentative="1">
+      <w:start w:val="1"/>
+      <w:numFmt w:val="lowerRoman"/>
+      <w:lvlText w:val="%6."/>
+      <w:lvlJc w:val="right"/>
+      <w:pPr>
+        <w:ind w:left="5028" w:hanging="180"/>
+      </w:pPr>
+    </w:lvl>
+    <w:lvl w:ilvl="6" w:tplc="0419000F" w:tentative="1">
+      <w:start w:val="1"/>
+      <w:numFmt w:val="decimal"/>
+      <w:lvlText w:val="%7."/>
+      <w:lvlJc w:val="left"/>
+      <w:pPr>
+        <w:ind w:left="5748" w:hanging="360"/>
+      </w:pPr>
+    </w:lvl>
+    <w:lvl w:ilvl="7" w:tplc="04190019" w:tentative="1">
+      <w:start w:val="1"/>
+      <w:numFmt w:val="lowerLetter"/>
+      <w:lvlText w:val="%8."/>
+      <w:lvlJc w:val="left"/>
+      <w:pPr>
+        <w:ind w:left="6468" w:hanging="360"/>
+      </w:pPr>
+    </w:lvl>
+    <w:lvl w:ilvl="8" w:tplc="0419001B" w:tentative="1">
+      <w:start w:val="1"/>
+      <w:numFmt w:val="lowerRoman"/>
+      <w:lvlText w:val="%9."/>
+      <w:lvlJc w:val="right"/>
+      <w:pPr>
+        <w:ind w:left="7188" w:hanging="180"/>
+      </w:pPr>
+    </w:lvl>
+  </w:abstractNum>
+  <w:abstractNum w:abstractNumId="5" w15:restartNumberingAfterBreak="0">
     <w:nsid w:val="432D46A1"/>
     <w:multiLevelType w:val="multilevel"/>
     <w:tmpl w:val="979CCC6E"/>
@@ -7539,7 +7329,7 @@
       </w:rPr>
     </w:lvl>
   </w:abstractNum>
-  <w:abstractNum w:abstractNumId="5" w15:restartNumberingAfterBreak="0">
+  <w:abstractNum w:abstractNumId="6" w15:restartNumberingAfterBreak="0">
     <w:nsid w:val="5CB6032F"/>
     <w:multiLevelType w:val="multilevel"/>
     <w:tmpl w:val="C848F85C"/>
@@ -7632,16 +7422,19 @@
     <w:abstractNumId w:val="3"/>
   </w:num>
   <w:num w:numId="3">
-    <w:abstractNumId w:val="5"/>
+    <w:abstractNumId w:val="6"/>
   </w:num>
   <w:num w:numId="4">
-    <w:abstractNumId w:val="4"/>
+    <w:abstractNumId w:val="5"/>
   </w:num>
   <w:num w:numId="5">
     <w:abstractNumId w:val="1"/>
   </w:num>
   <w:num w:numId="6">
     <w:abstractNumId w:val="2"/>
+  </w:num>
+  <w:num w:numId="7">
+    <w:abstractNumId w:val="4"/>
   </w:num>
 </w:numbering>
 </file>
@@ -7651,7 +7444,7 @@
   <w:docDefaults>
     <w:rPrDefault>
       <w:rPr>
-        <w:rFonts w:ascii="Calibri" w:eastAsia="Calibri" w:hAnsi="Calibri" w:cs="Calibri"/>
+        <w:rFonts w:ascii="Calibri" w:eastAsiaTheme="minorEastAsia" w:hAnsi="Calibri" w:cs="Calibri"/>
         <w:sz w:val="22"/>
         <w:szCs w:val="22"/>
         <w:lang w:val="ru-RU" w:eastAsia="ru-RU" w:bidi="ar-SA"/>
@@ -8734,7 +8527,7 @@
 </file>
 
 <file path=customXml/itemProps1.xml><?xml version="1.0" encoding="utf-8"?>
-<ds:datastoreItem xmlns:ds="http://schemas.openxmlformats.org/officeDocument/2006/customXml" ds:itemID="{543A458B-0395-4CFA-98C2-A25429078542}">
+<ds:datastoreItem xmlns:ds="http://schemas.openxmlformats.org/officeDocument/2006/customXml" ds:itemID="{96F12380-AF6C-4BC2-A42D-C8221C57A45D}">
   <ds:schemaRefs>
     <ds:schemaRef ds:uri="http://schemas.openxmlformats.org/officeDocument/2006/bibliography"/>
   </ds:schemaRefs>

</xml_diff>